<commit_message>
Removed unwanted files from Git tracking
</commit_message>
<xml_diff>
--- a/Website analysis Report.docx
+++ b/Website analysis Report.docx
@@ -84,27 +84,7 @@
           <w:lang w:val="en-US"/>
           <w14:ligatures w14:val="none"/>
         </w:rPr>
-        <w:t xml:space="preserve">**Author:** </w:t>
-      </w:r>
-      <w:proofErr w:type="spellStart"/>
-      <w:r>
-        <w:rPr>
-          <w:rFonts w:ascii="Cambria" w:eastAsia="MS Mincho" w:hAnsi="Cambria" w:cs="Times New Roman"/>
-          <w:kern w:val="0"/>
-          <w:lang w:val="en-US"/>
-          <w14:ligatures w14:val="none"/>
-        </w:rPr>
-        <w:t>Pritidarshini</w:t>
-      </w:r>
-      <w:proofErr w:type="spellEnd"/>
-      <w:r>
-        <w:rPr>
-          <w:rFonts w:ascii="Cambria" w:eastAsia="MS Mincho" w:hAnsi="Cambria" w:cs="Times New Roman"/>
-          <w:kern w:val="0"/>
-          <w:lang w:val="en-US"/>
-          <w14:ligatures w14:val="none"/>
-        </w:rPr>
-        <w:t xml:space="preserve"> Biswal</w:t>
+        <w:t>**Author:** Pritidarshini Biswal</w:t>
       </w:r>
     </w:p>
     <w:p>
@@ -1109,218 +1089,56 @@
     </w:p>
     <w:p>
       <w:pPr>
-        <w:keepNext/>
-        <w:keepLines/>
-        <w:spacing w:before="480" w:after="0" w:line="276" w:lineRule="auto"/>
-        <w:outlineLvl w:val="0"/>
-        <w:rPr>
-          <w:rFonts w:ascii="Calibri" w:eastAsia="MS Gothic" w:hAnsi="Calibri" w:cs="Times New Roman"/>
-          <w:b/>
-          <w:bCs/>
-          <w:color w:val="365F91"/>
-          <w:kern w:val="0"/>
-          <w:sz w:val="28"/>
-          <w:szCs w:val="28"/>
+        <w:spacing w:after="200" w:line="276" w:lineRule="auto"/>
+        <w:rPr>
+          <w:rFonts w:ascii="Cambria" w:eastAsia="MS Mincho" w:hAnsi="Cambria" w:cs="Times New Roman"/>
+          <w:kern w:val="0"/>
           <w:lang w:val="en-US"/>
           <w14:ligatures w14:val="none"/>
         </w:rPr>
       </w:pPr>
       <w:r>
         <w:rPr>
-          <w:rFonts w:ascii="Calibri" w:eastAsia="MS Gothic" w:hAnsi="Calibri" w:cs="Times New Roman"/>
-          <w:b/>
-          <w:bCs/>
-          <w:color w:val="365F91"/>
-          <w:kern w:val="0"/>
-          <w:sz w:val="28"/>
-          <w:szCs w:val="28"/>
-          <w:lang w:val="en-US"/>
-          <w14:ligatures w14:val="none"/>
-        </w:rPr>
-        <w:t>2️</w:t>
-      </w:r>
-      <w:r>
-        <w:rPr>
-          <w:rFonts w:ascii="Segoe UI Symbol" w:eastAsia="MS Gothic" w:hAnsi="Segoe UI Symbol" w:cs="Segoe UI Symbol"/>
-          <w:b/>
-          <w:bCs/>
-          <w:color w:val="365F91"/>
-          <w:kern w:val="0"/>
-          <w:sz w:val="28"/>
-          <w:szCs w:val="28"/>
-          <w:lang w:val="en-US"/>
-          <w14:ligatures w14:val="none"/>
-        </w:rPr>
-        <w:t>⃣</w:t>
-      </w:r>
-      <w:r>
-        <w:rPr>
-          <w:rFonts w:ascii="Calibri" w:eastAsia="MS Gothic" w:hAnsi="Calibri" w:cs="Times New Roman"/>
-          <w:b/>
-          <w:bCs/>
-          <w:color w:val="365F91"/>
-          <w:kern w:val="0"/>
-          <w:sz w:val="28"/>
-          <w:szCs w:val="28"/>
-          <w:lang w:val="en-US"/>
-          <w14:ligatures w14:val="none"/>
-        </w:rPr>
-        <w:t xml:space="preserve"> Which marketing channel brought the highest number of users to the website?</w:t>
-      </w:r>
-    </w:p>
-    <w:p>
-      <w:pPr>
-        <w:spacing w:after="200" w:line="276" w:lineRule="auto"/>
-        <w:rPr>
-          <w:rFonts w:ascii="Cambria" w:eastAsia="MS Mincho" w:hAnsi="Cambria" w:cs="Times New Roman"/>
-          <w:kern w:val="0"/>
-          <w:lang w:val="en-US"/>
-          <w14:ligatures w14:val="none"/>
-        </w:rPr>
-      </w:pPr>
-      <w:r>
-        <w:rPr>
-          <w:rFonts w:ascii="Segoe UI Emoji" w:eastAsia="MS Mincho" w:hAnsi="Segoe UI Emoji" w:cs="Segoe UI Emoji"/>
-          <w:kern w:val="0"/>
-          <w:lang w:val="en-US"/>
-          <w14:ligatures w14:val="none"/>
-        </w:rPr>
-        <w:t>📊</w:t>
-      </w:r>
-      <w:r>
-        <w:rPr>
-          <w:rFonts w:ascii="Cambria" w:eastAsia="MS Mincho" w:hAnsi="Cambria" w:cs="Times New Roman"/>
-          <w:kern w:val="0"/>
-          <w:lang w:val="en-US"/>
-          <w14:ligatures w14:val="none"/>
-        </w:rPr>
-        <w:t xml:space="preserve"> Insight:</w:t>
-      </w:r>
-    </w:p>
-    <w:p>
-      <w:pPr>
-        <w:spacing w:after="200" w:line="276" w:lineRule="auto"/>
-        <w:rPr>
-          <w:rFonts w:ascii="Cambria" w:eastAsia="MS Mincho" w:hAnsi="Cambria" w:cs="Times New Roman"/>
-          <w:kern w:val="0"/>
-          <w:lang w:val="en-US"/>
-          <w14:ligatures w14:val="none"/>
-        </w:rPr>
-      </w:pPr>
-      <w:r>
-        <w:rPr>
-          <w:rFonts w:ascii="Cambria" w:eastAsia="MS Mincho" w:hAnsi="Cambria" w:cs="Times New Roman"/>
-          <w:kern w:val="0"/>
-          <w:lang w:val="en-US"/>
-          <w14:ligatures w14:val="none"/>
-        </w:rPr>
-        <w:t>• Organic Social is the top contributor (~47,000 users).</w:t>
-      </w:r>
-      <w:r>
-        <w:rPr>
-          <w:rFonts w:ascii="Cambria" w:eastAsia="MS Mincho" w:hAnsi="Cambria" w:cs="Times New Roman"/>
-          <w:kern w:val="0"/>
-          <w:lang w:val="en-US"/>
-          <w14:ligatures w14:val="none"/>
-        </w:rPr>
-        <w:br/>
-        <w:t>• Others include:</w:t>
-      </w:r>
-      <w:r>
-        <w:rPr>
-          <w:rFonts w:ascii="Cambria" w:eastAsia="MS Mincho" w:hAnsi="Cambria" w:cs="Times New Roman"/>
-          <w:kern w:val="0"/>
-          <w:lang w:val="en-US"/>
-          <w14:ligatures w14:val="none"/>
-        </w:rPr>
-        <w:br/>
-        <w:t xml:space="preserve">  - Direct: ~30,000</w:t>
-      </w:r>
-      <w:r>
-        <w:rPr>
-          <w:rFonts w:ascii="Cambria" w:eastAsia="MS Mincho" w:hAnsi="Cambria" w:cs="Times New Roman"/>
-          <w:kern w:val="0"/>
-          <w:lang w:val="en-US"/>
-          <w14:ligatures w14:val="none"/>
-        </w:rPr>
-        <w:br/>
-        <w:t xml:space="preserve">  - Organic Search: ~28,000</w:t>
-      </w:r>
-      <w:r>
-        <w:rPr>
-          <w:rFonts w:ascii="Cambria" w:eastAsia="MS Mincho" w:hAnsi="Cambria" w:cs="Times New Roman"/>
-          <w:kern w:val="0"/>
-          <w:lang w:val="en-US"/>
-          <w14:ligatures w14:val="none"/>
-        </w:rPr>
-        <w:br/>
-        <w:t xml:space="preserve">  - Referral: ~26,000</w:t>
-      </w:r>
-      <w:r>
-        <w:rPr>
-          <w:rFonts w:ascii="Cambria" w:eastAsia="MS Mincho" w:hAnsi="Cambria" w:cs="Times New Roman"/>
-          <w:kern w:val="0"/>
-          <w:lang w:val="en-US"/>
-          <w14:ligatures w14:val="none"/>
-        </w:rPr>
-        <w:br/>
-        <w:t>• Email, Organic Video, Unassigned show negligible traffic.</w:t>
-      </w:r>
-      <w:r>
-        <w:rPr>
-          <w:rFonts w:ascii="Cambria" w:eastAsia="MS Mincho" w:hAnsi="Cambria" w:cs="Times New Roman"/>
-          <w:kern w:val="0"/>
-          <w:lang w:val="en-US"/>
-          <w14:ligatures w14:val="none"/>
-        </w:rPr>
-        <w:br/>
-      </w:r>
-      <w:r>
-        <w:rPr>
-          <w:rFonts w:ascii="Cambria" w:eastAsia="MS Mincho" w:hAnsi="Cambria" w:cs="Times New Roman"/>
-          <w:kern w:val="0"/>
-          <w:lang w:val="en-US"/>
-          <w14:ligatures w14:val="none"/>
-        </w:rPr>
-        <w:br/>
-      </w:r>
-      <w:r>
-        <w:rPr>
-          <w:rFonts w:ascii="Segoe UI Emoji" w:eastAsia="MS Mincho" w:hAnsi="Segoe UI Emoji" w:cs="Segoe UI Emoji"/>
-          <w:kern w:val="0"/>
-          <w:lang w:val="en-US"/>
-          <w14:ligatures w14:val="none"/>
-        </w:rPr>
-        <w:t>💡</w:t>
-      </w:r>
-      <w:r>
-        <w:rPr>
-          <w:rFonts w:ascii="Cambria" w:eastAsia="MS Mincho" w:hAnsi="Cambria" w:cs="Times New Roman"/>
-          <w:kern w:val="0"/>
-          <w:lang w:val="en-US"/>
-          <w14:ligatures w14:val="none"/>
-        </w:rPr>
-        <w:t xml:space="preserve"> Action:</w:t>
-      </w:r>
-      <w:r>
-        <w:rPr>
-          <w:rFonts w:ascii="Cambria" w:eastAsia="MS Mincho" w:hAnsi="Cambria" w:cs="Times New Roman"/>
-          <w:kern w:val="0"/>
-          <w:lang w:val="en-US"/>
-          <w14:ligatures w14:val="none"/>
-        </w:rPr>
-        <w:br/>
-        <w:t xml:space="preserve">  - Strengthen underperforming channels.</w:t>
-      </w:r>
-      <w:r>
-        <w:rPr>
-          <w:rFonts w:ascii="Cambria" w:eastAsia="MS Mincho" w:hAnsi="Cambria" w:cs="Times New Roman"/>
-          <w:kern w:val="0"/>
-          <w:lang w:val="en-US"/>
-          <w14:ligatures w14:val="none"/>
-        </w:rPr>
-        <w:br/>
-        <w:t xml:space="preserve">  - Analyze what works in Organic Social for replication.</w:t>
+          <w:rFonts w:ascii="Cambria" w:eastAsia="MS Mincho" w:hAnsi="Cambria" w:cs="Times New Roman"/>
+          <w:kern w:val="0"/>
+          <w:lang w:val="en-US"/>
+          <w14:ligatures w14:val="none"/>
+        </w:rPr>
+        <w:drawing>
+          <wp:inline distT="0" distB="0" distL="0" distR="0" wp14:anchorId="4B025F55" wp14:editId="50E73640">
+            <wp:extent cx="6263640" cy="3709035"/>
+            <wp:effectExtent l="0" t="0" r="3810" b="5715"/>
+            <wp:docPr id="1951887491" name="Picture 1"/>
+            <wp:cNvGraphicFramePr>
+              <a:graphicFrameLocks xmlns:a="http://schemas.openxmlformats.org/drawingml/2006/main" noChangeAspect="1"/>
+            </wp:cNvGraphicFramePr>
+            <a:graphic xmlns:a="http://schemas.openxmlformats.org/drawingml/2006/main">
+              <a:graphicData uri="http://schemas.openxmlformats.org/drawingml/2006/picture">
+                <pic:pic xmlns:pic="http://schemas.openxmlformats.org/drawingml/2006/picture">
+                  <pic:nvPicPr>
+                    <pic:cNvPr id="1951887491" name=""/>
+                    <pic:cNvPicPr/>
+                  </pic:nvPicPr>
+                  <pic:blipFill>
+                    <a:blip r:embed="rId4"/>
+                    <a:stretch>
+                      <a:fillRect/>
+                    </a:stretch>
+                  </pic:blipFill>
+                  <pic:spPr>
+                    <a:xfrm>
+                      <a:off x="0" y="0"/>
+                      <a:ext cx="6263640" cy="3709035"/>
+                    </a:xfrm>
+                    <a:prstGeom prst="rect">
+                      <a:avLst/>
+                    </a:prstGeom>
+                  </pic:spPr>
+                </pic:pic>
+              </a:graphicData>
+            </a:graphic>
+          </wp:inline>
+        </w:drawing>
       </w:r>
     </w:p>
     <w:p>
@@ -1353,7 +1171,7 @@
           <w:lang w:val="en-US"/>
           <w14:ligatures w14:val="none"/>
         </w:rPr>
-        <w:t>3️</w:t>
+        <w:t>2️</w:t>
       </w:r>
       <w:r>
         <w:rPr>
@@ -1381,7 +1199,7 @@
           <w:lang w:val="en-US"/>
           <w14:ligatures w14:val="none"/>
         </w:rPr>
-        <w:t xml:space="preserve"> Which channel has the highest average engagement time?</w:t>
+        <w:t xml:space="preserve"> Which marketing channel brought the highest number of users to the website?</w:t>
       </w:r>
     </w:p>
     <w:p>
@@ -1401,7 +1219,7 @@
           <w:lang w:val="en-US"/>
           <w14:ligatures w14:val="none"/>
         </w:rPr>
-        <w:t>⏱️</w:t>
+        <w:t>📊</w:t>
       </w:r>
       <w:r>
         <w:rPr>
@@ -1430,6 +1248,257 @@
           <w:lang w:val="en-US"/>
           <w14:ligatures w14:val="none"/>
         </w:rPr>
+        <w:t>• Organic Social is the top contributor (~47,000 users).</w:t>
+      </w:r>
+      <w:r>
+        <w:rPr>
+          <w:rFonts w:ascii="Cambria" w:eastAsia="MS Mincho" w:hAnsi="Cambria" w:cs="Times New Roman"/>
+          <w:kern w:val="0"/>
+          <w:lang w:val="en-US"/>
+          <w14:ligatures w14:val="none"/>
+        </w:rPr>
+        <w:br/>
+        <w:t>• Others include:</w:t>
+      </w:r>
+      <w:r>
+        <w:rPr>
+          <w:rFonts w:ascii="Cambria" w:eastAsia="MS Mincho" w:hAnsi="Cambria" w:cs="Times New Roman"/>
+          <w:kern w:val="0"/>
+          <w:lang w:val="en-US"/>
+          <w14:ligatures w14:val="none"/>
+        </w:rPr>
+        <w:br/>
+        <w:t xml:space="preserve">  - Direct: ~30,000</w:t>
+      </w:r>
+      <w:r>
+        <w:rPr>
+          <w:rFonts w:ascii="Cambria" w:eastAsia="MS Mincho" w:hAnsi="Cambria" w:cs="Times New Roman"/>
+          <w:kern w:val="0"/>
+          <w:lang w:val="en-US"/>
+          <w14:ligatures w14:val="none"/>
+        </w:rPr>
+        <w:br/>
+        <w:t xml:space="preserve">  - Organic Search: ~28,000</w:t>
+      </w:r>
+      <w:r>
+        <w:rPr>
+          <w:rFonts w:ascii="Cambria" w:eastAsia="MS Mincho" w:hAnsi="Cambria" w:cs="Times New Roman"/>
+          <w:kern w:val="0"/>
+          <w:lang w:val="en-US"/>
+          <w14:ligatures w14:val="none"/>
+        </w:rPr>
+        <w:br/>
+        <w:t xml:space="preserve">  - Referral: ~26,000</w:t>
+      </w:r>
+      <w:r>
+        <w:rPr>
+          <w:rFonts w:ascii="Cambria" w:eastAsia="MS Mincho" w:hAnsi="Cambria" w:cs="Times New Roman"/>
+          <w:kern w:val="0"/>
+          <w:lang w:val="en-US"/>
+          <w14:ligatures w14:val="none"/>
+        </w:rPr>
+        <w:br/>
+        <w:t>• Email, Organic Video, Unassigned show negligible traffic.</w:t>
+      </w:r>
+      <w:r>
+        <w:rPr>
+          <w:rFonts w:ascii="Cambria" w:eastAsia="MS Mincho" w:hAnsi="Cambria" w:cs="Times New Roman"/>
+          <w:kern w:val="0"/>
+          <w:lang w:val="en-US"/>
+          <w14:ligatures w14:val="none"/>
+        </w:rPr>
+        <w:br/>
+      </w:r>
+      <w:r>
+        <w:rPr>
+          <w:rFonts w:ascii="Segoe UI Emoji" w:eastAsia="MS Mincho" w:hAnsi="Segoe UI Emoji" w:cs="Segoe UI Emoji"/>
+          <w:kern w:val="0"/>
+          <w:lang w:val="en-US"/>
+          <w14:ligatures w14:val="none"/>
+        </w:rPr>
+        <w:t>💡</w:t>
+      </w:r>
+      <w:r>
+        <w:rPr>
+          <w:rFonts w:ascii="Cambria" w:eastAsia="MS Mincho" w:hAnsi="Cambria" w:cs="Times New Roman"/>
+          <w:kern w:val="0"/>
+          <w:lang w:val="en-US"/>
+          <w14:ligatures w14:val="none"/>
+        </w:rPr>
+        <w:t xml:space="preserve"> Action:</w:t>
+      </w:r>
+      <w:r>
+        <w:rPr>
+          <w:rFonts w:ascii="Cambria" w:eastAsia="MS Mincho" w:hAnsi="Cambria" w:cs="Times New Roman"/>
+          <w:kern w:val="0"/>
+          <w:lang w:val="en-US"/>
+          <w14:ligatures w14:val="none"/>
+        </w:rPr>
+        <w:br/>
+        <w:t xml:space="preserve">  - Strengthen underperforming channels.</w:t>
+      </w:r>
+      <w:r>
+        <w:rPr>
+          <w:rFonts w:ascii="Cambria" w:eastAsia="MS Mincho" w:hAnsi="Cambria" w:cs="Times New Roman"/>
+          <w:kern w:val="0"/>
+          <w:lang w:val="en-US"/>
+          <w14:ligatures w14:val="none"/>
+        </w:rPr>
+        <w:br/>
+        <w:t xml:space="preserve">  - Analyze what works in Organic Social for replication.</w:t>
+      </w:r>
+      <w:r>
+        <w:rPr>
+          <w:rFonts w:ascii="Cambria" w:eastAsia="MS Mincho" w:hAnsi="Cambria" w:cs="Times New Roman"/>
+          <w:kern w:val="0"/>
+          <w:lang w:val="en-US"/>
+          <w14:ligatures w14:val="none"/>
+        </w:rPr>
+        <w:drawing>
+          <wp:inline distT="0" distB="0" distL="0" distR="0" wp14:anchorId="6DB04AFC" wp14:editId="064734F5">
+            <wp:extent cx="6263640" cy="2148840"/>
+            <wp:effectExtent l="0" t="0" r="3810" b="3810"/>
+            <wp:docPr id="186681554" name="Picture 1"/>
+            <wp:cNvGraphicFramePr>
+              <a:graphicFrameLocks xmlns:a="http://schemas.openxmlformats.org/drawingml/2006/main" noChangeAspect="1"/>
+            </wp:cNvGraphicFramePr>
+            <a:graphic xmlns:a="http://schemas.openxmlformats.org/drawingml/2006/main">
+              <a:graphicData uri="http://schemas.openxmlformats.org/drawingml/2006/picture">
+                <pic:pic xmlns:pic="http://schemas.openxmlformats.org/drawingml/2006/picture">
+                  <pic:nvPicPr>
+                    <pic:cNvPr id="186681554" name=""/>
+                    <pic:cNvPicPr/>
+                  </pic:nvPicPr>
+                  <pic:blipFill>
+                    <a:blip r:embed="rId5"/>
+                    <a:stretch>
+                      <a:fillRect/>
+                    </a:stretch>
+                  </pic:blipFill>
+                  <pic:spPr>
+                    <a:xfrm>
+                      <a:off x="0" y="0"/>
+                      <a:ext cx="6281074" cy="2154821"/>
+                    </a:xfrm>
+                    <a:prstGeom prst="rect">
+                      <a:avLst/>
+                    </a:prstGeom>
+                  </pic:spPr>
+                </pic:pic>
+              </a:graphicData>
+            </a:graphic>
+          </wp:inline>
+        </w:drawing>
+      </w:r>
+    </w:p>
+    <w:p>
+      <w:pPr>
+        <w:keepNext/>
+        <w:keepLines/>
+        <w:spacing w:before="480" w:after="0" w:line="276" w:lineRule="auto"/>
+        <w:outlineLvl w:val="0"/>
+        <w:rPr>
+          <w:rFonts w:ascii="Calibri" w:eastAsia="MS Gothic" w:hAnsi="Calibri" w:cs="Times New Roman"/>
+          <w:b/>
+          <w:bCs/>
+          <w:color w:val="365F91"/>
+          <w:kern w:val="0"/>
+          <w:sz w:val="28"/>
+          <w:szCs w:val="28"/>
+          <w:lang w:val="en-US"/>
+          <w14:ligatures w14:val="none"/>
+        </w:rPr>
+      </w:pPr>
+      <w:r>
+        <w:rPr>
+          <w:rFonts w:ascii="Calibri" w:eastAsia="MS Gothic" w:hAnsi="Calibri" w:cs="Times New Roman"/>
+          <w:b/>
+          <w:bCs/>
+          <w:color w:val="365F91"/>
+          <w:kern w:val="0"/>
+          <w:sz w:val="28"/>
+          <w:szCs w:val="28"/>
+          <w:lang w:val="en-US"/>
+          <w14:ligatures w14:val="none"/>
+        </w:rPr>
+        <w:lastRenderedPageBreak/>
+        <w:t>3️</w:t>
+      </w:r>
+      <w:r>
+        <w:rPr>
+          <w:rFonts w:ascii="Segoe UI Symbol" w:eastAsia="MS Gothic" w:hAnsi="Segoe UI Symbol" w:cs="Segoe UI Symbol"/>
+          <w:b/>
+          <w:bCs/>
+          <w:color w:val="365F91"/>
+          <w:kern w:val="0"/>
+          <w:sz w:val="28"/>
+          <w:szCs w:val="28"/>
+          <w:lang w:val="en-US"/>
+          <w14:ligatures w14:val="none"/>
+        </w:rPr>
+        <w:t>⃣</w:t>
+      </w:r>
+      <w:r>
+        <w:rPr>
+          <w:rFonts w:ascii="Calibri" w:eastAsia="MS Gothic" w:hAnsi="Calibri" w:cs="Times New Roman"/>
+          <w:b/>
+          <w:bCs/>
+          <w:color w:val="365F91"/>
+          <w:kern w:val="0"/>
+          <w:sz w:val="28"/>
+          <w:szCs w:val="28"/>
+          <w:lang w:val="en-US"/>
+          <w14:ligatures w14:val="none"/>
+        </w:rPr>
+        <w:t xml:space="preserve"> Which channel has the highest average engagement time?</w:t>
+      </w:r>
+    </w:p>
+    <w:p>
+      <w:pPr>
+        <w:spacing w:after="200" w:line="276" w:lineRule="auto"/>
+        <w:rPr>
+          <w:rFonts w:ascii="Cambria" w:eastAsia="MS Mincho" w:hAnsi="Cambria" w:cs="Times New Roman"/>
+          <w:kern w:val="0"/>
+          <w:lang w:val="en-US"/>
+          <w14:ligatures w14:val="none"/>
+        </w:rPr>
+      </w:pPr>
+      <w:r>
+        <w:rPr>
+          <w:rFonts w:ascii="Segoe UI Emoji" w:eastAsia="MS Mincho" w:hAnsi="Segoe UI Emoji" w:cs="Segoe UI Emoji"/>
+          <w:kern w:val="0"/>
+          <w:lang w:val="en-US"/>
+          <w14:ligatures w14:val="none"/>
+        </w:rPr>
+        <w:t>⏱️</w:t>
+      </w:r>
+      <w:r>
+        <w:rPr>
+          <w:rFonts w:ascii="Cambria" w:eastAsia="MS Mincho" w:hAnsi="Cambria" w:cs="Times New Roman"/>
+          <w:kern w:val="0"/>
+          <w:lang w:val="en-US"/>
+          <w14:ligatures w14:val="none"/>
+        </w:rPr>
+        <w:t xml:space="preserve"> Insight:</w:t>
+      </w:r>
+    </w:p>
+    <w:p>
+      <w:pPr>
+        <w:spacing w:after="200" w:line="276" w:lineRule="auto"/>
+        <w:rPr>
+          <w:rFonts w:ascii="Cambria" w:eastAsia="MS Mincho" w:hAnsi="Cambria" w:cs="Times New Roman"/>
+          <w:kern w:val="0"/>
+          <w:lang w:val="en-US"/>
+          <w14:ligatures w14:val="none"/>
+        </w:rPr>
+      </w:pPr>
+      <w:r>
+        <w:rPr>
+          <w:rFonts w:ascii="Cambria" w:eastAsia="MS Mincho" w:hAnsi="Cambria" w:cs="Times New Roman"/>
+          <w:kern w:val="0"/>
+          <w:lang w:val="en-US"/>
+          <w14:ligatures w14:val="none"/>
+        </w:rPr>
         <w:t>• Organic Video: ~175 seconds/session (most engaging)</w:t>
       </w:r>
       <w:r>
@@ -1559,7 +1628,45 @@
         <w:t xml:space="preserve">  - Focus on enhancing multimedia strategy.</w:t>
       </w:r>
     </w:p>
-    <w:p/>
+    <w:p>
+      <w:r>
+        <w:drawing>
+          <wp:inline distT="0" distB="0" distL="0" distR="0" wp14:anchorId="1E55E2AF" wp14:editId="7B2B7F99">
+            <wp:extent cx="6263640" cy="3467100"/>
+            <wp:effectExtent l="0" t="0" r="3810" b="0"/>
+            <wp:docPr id="1612614154" name="Picture 1"/>
+            <wp:cNvGraphicFramePr>
+              <a:graphicFrameLocks xmlns:a="http://schemas.openxmlformats.org/drawingml/2006/main" noChangeAspect="1"/>
+            </wp:cNvGraphicFramePr>
+            <a:graphic xmlns:a="http://schemas.openxmlformats.org/drawingml/2006/main">
+              <a:graphicData uri="http://schemas.openxmlformats.org/drawingml/2006/picture">
+                <pic:pic xmlns:pic="http://schemas.openxmlformats.org/drawingml/2006/picture">
+                  <pic:nvPicPr>
+                    <pic:cNvPr id="1612614154" name=""/>
+                    <pic:cNvPicPr/>
+                  </pic:nvPicPr>
+                  <pic:blipFill>
+                    <a:blip r:embed="rId6"/>
+                    <a:stretch>
+                      <a:fillRect/>
+                    </a:stretch>
+                  </pic:blipFill>
+                  <pic:spPr>
+                    <a:xfrm>
+                      <a:off x="0" y="0"/>
+                      <a:ext cx="6263640" cy="3467100"/>
+                    </a:xfrm>
+                    <a:prstGeom prst="rect">
+                      <a:avLst/>
+                    </a:prstGeom>
+                  </pic:spPr>
+                </pic:pic>
+              </a:graphicData>
+            </a:graphic>
+          </wp:inline>
+        </w:drawing>
+      </w:r>
+    </w:p>
     <w:sectPr>
       <w:pgSz w:w="11906" w:h="16838" w:code="9"/>
       <w:pgMar w:top="737" w:right="1021" w:bottom="765" w:left="1021" w:header="709" w:footer="709" w:gutter="0"/>

</xml_diff>

<commit_message>
Adding the full project
</commit_message>
<xml_diff>
--- a/Website analysis Report.docx
+++ b/Website analysis Report.docx
@@ -1100,6 +1100,7 @@
       <w:r>
         <w:rPr>
           <w:rFonts w:ascii="Cambria" w:eastAsia="MS Mincho" w:hAnsi="Cambria" w:cs="Times New Roman"/>
+          <w:noProof/>
           <w:kern w:val="0"/>
           <w:lang w:val="en-US"/>
           <w14:ligatures w14:val="none"/>
@@ -1120,7 +1121,7 @@
                     <pic:cNvPicPr/>
                   </pic:nvPicPr>
                   <pic:blipFill>
-                    <a:blip r:embed="rId4"/>
+                    <a:blip r:embed="rId5"/>
                     <a:stretch>
                       <a:fillRect/>
                     </a:stretch>
@@ -1350,6 +1351,7 @@
       <w:r>
         <w:rPr>
           <w:rFonts w:ascii="Cambria" w:eastAsia="MS Mincho" w:hAnsi="Cambria" w:cs="Times New Roman"/>
+          <w:noProof/>
           <w:kern w:val="0"/>
           <w:lang w:val="en-US"/>
           <w14:ligatures w14:val="none"/>
@@ -1370,7 +1372,7 @@
                     <pic:cNvPicPr/>
                   </pic:nvPicPr>
                   <pic:blipFill>
-                    <a:blip r:embed="rId5"/>
+                    <a:blip r:embed="rId6"/>
                     <a:stretch>
                       <a:fillRect/>
                     </a:stretch>
@@ -1629,7 +1631,27 @@
       </w:r>
     </w:p>
     <w:p>
-      <w:r>
+      <w:pPr>
+        <w:keepNext/>
+        <w:keepLines/>
+        <w:spacing w:before="480" w:after="0" w:line="276" w:lineRule="auto"/>
+        <w:outlineLvl w:val="0"/>
+        <w:rPr>
+          <w:rFonts w:ascii="Segoe UI Emoji" w:eastAsia="MS Gothic" w:hAnsi="Segoe UI Emoji" w:cs="Segoe UI Emoji"/>
+          <w:b/>
+          <w:bCs/>
+          <w:color w:val="365F91"/>
+          <w:kern w:val="0"/>
+          <w:sz w:val="28"/>
+          <w:szCs w:val="28"/>
+          <w:lang w:val="en-US"/>
+          <w14:ligatures w14:val="none"/>
+        </w:rPr>
+      </w:pPr>
+      <w:r>
+        <w:rPr>
+          <w:noProof/>
+        </w:rPr>
         <w:drawing>
           <wp:inline distT="0" distB="0" distL="0" distR="0" wp14:anchorId="1E55E2AF" wp14:editId="7B2B7F99">
             <wp:extent cx="6263640" cy="3467100"/>
@@ -1646,7 +1668,7 @@
                     <pic:cNvPicPr/>
                   </pic:nvPicPr>
                   <pic:blipFill>
-                    <a:blip r:embed="rId6"/>
+                    <a:blip r:embed="rId7"/>
                     <a:stretch>
                       <a:fillRect/>
                     </a:stretch>
@@ -1666,6 +1688,2076 @@
           </wp:inline>
         </w:drawing>
       </w:r>
+      <w:r>
+        <w:br/>
+      </w:r>
+      <w:r>
+        <w:br/>
+      </w:r>
+      <w:r>
+        <w:rPr>
+          <w:rFonts w:ascii="Calibri" w:eastAsia="MS Gothic" w:hAnsi="Calibri" w:cs="Times New Roman"/>
+          <w:b/>
+          <w:bCs/>
+          <w:color w:val="365F91"/>
+          <w:kern w:val="0"/>
+          <w:sz w:val="28"/>
+          <w:szCs w:val="28"/>
+          <w:lang w:val="en-US"/>
+          <w14:ligatures w14:val="none"/>
+        </w:rPr>
+        <w:t>4) Engagement Rate Across Traffic Channels</w:t>
+      </w:r>
+    </w:p>
+    <w:tbl>
+      <w:tblPr>
+        <w:tblW w:w="0" w:type="auto"/>
+        <w:tblCellSpacing w:w="15" w:type="dxa"/>
+        <w:tblCellMar>
+          <w:top w:w="15" w:type="dxa"/>
+          <w:left w:w="15" w:type="dxa"/>
+          <w:bottom w:w="15" w:type="dxa"/>
+          <w:right w:w="15" w:type="dxa"/>
+        </w:tblCellMar>
+        <w:tblLook w:val="04A0" w:firstRow="1" w:lastRow="0" w:firstColumn="1" w:lastColumn="0" w:noHBand="0" w:noVBand="1"/>
+      </w:tblPr>
+      <w:tblGrid>
+        <w:gridCol w:w="1407"/>
+        <w:gridCol w:w="2452"/>
+        <w:gridCol w:w="3761"/>
+      </w:tblGrid>
+      <w:tr>
+        <w:trPr>
+          <w:tblCellSpacing w:w="15" w:type="dxa"/>
+        </w:trPr>
+        <w:tc>
+          <w:tcPr>
+            <w:tcW w:w="0" w:type="auto"/>
+            <w:vAlign w:val="center"/>
+            <w:hideMark/>
+          </w:tcPr>
+          <w:p>
+            <w:pPr>
+              <w:spacing w:after="200" w:line="276" w:lineRule="auto"/>
+              <w:rPr>
+                <w:rFonts w:ascii="Segoe UI Emoji" w:eastAsia="MS Mincho" w:hAnsi="Segoe UI Emoji" w:cs="Segoe UI Emoji"/>
+                <w:kern w:val="0"/>
+                <w:lang w:val="en-US"/>
+                <w14:ligatures w14:val="none"/>
+              </w:rPr>
+            </w:pPr>
+            <w:r>
+              <w:rPr>
+                <w:rFonts w:ascii="Segoe UI Emoji" w:eastAsia="MS Mincho" w:hAnsi="Segoe UI Emoji" w:cs="Segoe UI Emoji"/>
+                <w:kern w:val="0"/>
+                <w:lang w:val="en-US"/>
+                <w14:ligatures w14:val="none"/>
+              </w:rPr>
+              <w:t>Channel</w:t>
+            </w:r>
+          </w:p>
+        </w:tc>
+        <w:tc>
+          <w:tcPr>
+            <w:tcW w:w="0" w:type="auto"/>
+            <w:vAlign w:val="center"/>
+            <w:hideMark/>
+          </w:tcPr>
+          <w:p>
+            <w:pPr>
+              <w:spacing w:after="200" w:line="276" w:lineRule="auto"/>
+              <w:rPr>
+                <w:rFonts w:ascii="Segoe UI Emoji" w:eastAsia="MS Mincho" w:hAnsi="Segoe UI Emoji" w:cs="Segoe UI Emoji"/>
+                <w:kern w:val="0"/>
+                <w:lang w:val="en-US"/>
+                <w14:ligatures w14:val="none"/>
+              </w:rPr>
+            </w:pPr>
+            <w:r>
+              <w:rPr>
+                <w:rFonts w:ascii="Segoe UI Emoji" w:eastAsia="MS Mincho" w:hAnsi="Segoe UI Emoji" w:cs="Segoe UI Emoji"/>
+                <w:kern w:val="0"/>
+                <w:lang w:val="en-US"/>
+                <w14:ligatures w14:val="none"/>
+              </w:rPr>
+              <w:t>Engagement Rate Range</w:t>
+            </w:r>
+          </w:p>
+        </w:tc>
+        <w:tc>
+          <w:tcPr>
+            <w:tcW w:w="0" w:type="auto"/>
+            <w:vAlign w:val="center"/>
+            <w:hideMark/>
+          </w:tcPr>
+          <w:p>
+            <w:pPr>
+              <w:spacing w:after="200" w:line="276" w:lineRule="auto"/>
+              <w:rPr>
+                <w:rFonts w:ascii="Segoe UI Emoji" w:eastAsia="MS Mincho" w:hAnsi="Segoe UI Emoji" w:cs="Segoe UI Emoji"/>
+                <w:kern w:val="0"/>
+                <w:lang w:val="en-US"/>
+                <w14:ligatures w14:val="none"/>
+              </w:rPr>
+            </w:pPr>
+            <w:r>
+              <w:rPr>
+                <w:rFonts w:ascii="Segoe UI Emoji" w:eastAsia="MS Mincho" w:hAnsi="Segoe UI Emoji" w:cs="Segoe UI Emoji"/>
+                <w:kern w:val="0"/>
+                <w:lang w:val="en-US"/>
+                <w14:ligatures w14:val="none"/>
+              </w:rPr>
+              <w:t>Notes</w:t>
+            </w:r>
+          </w:p>
+        </w:tc>
+      </w:tr>
+      <w:tr>
+        <w:trPr>
+          <w:tblCellSpacing w:w="15" w:type="dxa"/>
+        </w:trPr>
+        <w:tc>
+          <w:tcPr>
+            <w:tcW w:w="0" w:type="auto"/>
+            <w:vAlign w:val="center"/>
+            <w:hideMark/>
+          </w:tcPr>
+          <w:p>
+            <w:r>
+              <w:t>Referral</w:t>
+            </w:r>
+          </w:p>
+        </w:tc>
+        <w:tc>
+          <w:tcPr>
+            <w:tcW w:w="0" w:type="auto"/>
+            <w:vAlign w:val="center"/>
+            <w:hideMark/>
+          </w:tcPr>
+          <w:p>
+            <w:r>
+              <w:t>0.60 – 0.71</w:t>
+            </w:r>
+          </w:p>
+        </w:tc>
+        <w:tc>
+          <w:tcPr>
+            <w:tcW w:w="0" w:type="auto"/>
+            <w:vAlign w:val="center"/>
+            <w:hideMark/>
+          </w:tcPr>
+          <w:p>
+            <w:r>
+              <w:t>Highest engagement rate observed</w:t>
+            </w:r>
+          </w:p>
+        </w:tc>
+      </w:tr>
+      <w:tr>
+        <w:trPr>
+          <w:tblCellSpacing w:w="15" w:type="dxa"/>
+        </w:trPr>
+        <w:tc>
+          <w:tcPr>
+            <w:tcW w:w="0" w:type="auto"/>
+            <w:vAlign w:val="center"/>
+            <w:hideMark/>
+          </w:tcPr>
+          <w:p>
+            <w:r>
+              <w:t>Organic Search</w:t>
+            </w:r>
+          </w:p>
+        </w:tc>
+        <w:tc>
+          <w:tcPr>
+            <w:tcW w:w="0" w:type="auto"/>
+            <w:vAlign w:val="center"/>
+            <w:hideMark/>
+          </w:tcPr>
+          <w:p>
+            <w:r>
+              <w:t>0.53 – 0.64</w:t>
+            </w:r>
+          </w:p>
+        </w:tc>
+        <w:tc>
+          <w:tcPr>
+            <w:tcW w:w="0" w:type="auto"/>
+            <w:vAlign w:val="center"/>
+            <w:hideMark/>
+          </w:tcPr>
+          <w:p>
+            <w:r>
+              <w:t>Consistently strong engagement</w:t>
+            </w:r>
+          </w:p>
+        </w:tc>
+      </w:tr>
+      <w:tr>
+        <w:trPr>
+          <w:tblCellSpacing w:w="15" w:type="dxa"/>
+        </w:trPr>
+        <w:tc>
+          <w:tcPr>
+            <w:tcW w:w="0" w:type="auto"/>
+            <w:vAlign w:val="center"/>
+            <w:hideMark/>
+          </w:tcPr>
+          <w:p>
+            <w:r>
+              <w:t>Organic Social</w:t>
+            </w:r>
+          </w:p>
+        </w:tc>
+        <w:tc>
+          <w:tcPr>
+            <w:tcW w:w="0" w:type="auto"/>
+            <w:vAlign w:val="center"/>
+            <w:hideMark/>
+          </w:tcPr>
+          <w:p>
+            <w:r>
+              <w:t>0.50 – 0.60</w:t>
+            </w:r>
+          </w:p>
+        </w:tc>
+        <w:tc>
+          <w:tcPr>
+            <w:tcW w:w="0" w:type="auto"/>
+            <w:vAlign w:val="center"/>
+            <w:hideMark/>
+          </w:tcPr>
+          <w:p>
+            <w:r>
+              <w:t>Good engagement; driven by social reach</w:t>
+            </w:r>
+          </w:p>
+        </w:tc>
+      </w:tr>
+      <w:tr>
+        <w:trPr>
+          <w:tblCellSpacing w:w="15" w:type="dxa"/>
+        </w:trPr>
+        <w:tc>
+          <w:tcPr>
+            <w:tcW w:w="0" w:type="auto"/>
+            <w:vAlign w:val="center"/>
+            <w:hideMark/>
+          </w:tcPr>
+          <w:p>
+            <w:r>
+              <w:t>Direct</w:t>
+            </w:r>
+          </w:p>
+        </w:tc>
+        <w:tc>
+          <w:tcPr>
+            <w:tcW w:w="0" w:type="auto"/>
+            <w:vAlign w:val="center"/>
+            <w:hideMark/>
+          </w:tcPr>
+          <w:p>
+            <w:r>
+              <w:t>0.40 – 0.50</w:t>
+            </w:r>
+          </w:p>
+        </w:tc>
+        <w:tc>
+          <w:tcPr>
+            <w:tcW w:w="0" w:type="auto"/>
+            <w:vAlign w:val="center"/>
+            <w:hideMark/>
+          </w:tcPr>
+          <w:p>
+            <w:r>
+              <w:t>Moderate user interaction</w:t>
+            </w:r>
+          </w:p>
+        </w:tc>
+      </w:tr>
+      <w:tr>
+        <w:trPr>
+          <w:tblCellSpacing w:w="15" w:type="dxa"/>
+        </w:trPr>
+        <w:tc>
+          <w:tcPr>
+            <w:tcW w:w="0" w:type="auto"/>
+            <w:vAlign w:val="center"/>
+            <w:hideMark/>
+          </w:tcPr>
+          <w:p>
+            <w:r>
+              <w:t>Email</w:t>
+            </w:r>
+          </w:p>
+        </w:tc>
+        <w:tc>
+          <w:tcPr>
+            <w:tcW w:w="0" w:type="auto"/>
+            <w:vAlign w:val="center"/>
+            <w:hideMark/>
+          </w:tcPr>
+          <w:p>
+            <w:r>
+              <w:t>0.00 – 0.50</w:t>
+            </w:r>
+          </w:p>
+        </w:tc>
+        <w:tc>
+          <w:tcPr>
+            <w:tcW w:w="0" w:type="auto"/>
+            <w:vAlign w:val="center"/>
+            <w:hideMark/>
+          </w:tcPr>
+          <w:p>
+            <w:r>
+              <w:t>Wide range; variable performance</w:t>
+            </w:r>
+          </w:p>
+        </w:tc>
+      </w:tr>
+      <w:tr>
+        <w:trPr>
+          <w:tblCellSpacing w:w="15" w:type="dxa"/>
+        </w:trPr>
+        <w:tc>
+          <w:tcPr>
+            <w:tcW w:w="0" w:type="auto"/>
+            <w:vAlign w:val="center"/>
+            <w:hideMark/>
+          </w:tcPr>
+          <w:p>
+            <w:r>
+              <w:t>Unassigned</w:t>
+            </w:r>
+          </w:p>
+        </w:tc>
+        <w:tc>
+          <w:tcPr>
+            <w:tcW w:w="0" w:type="auto"/>
+            <w:vAlign w:val="center"/>
+            <w:hideMark/>
+          </w:tcPr>
+          <w:p>
+            <w:r>
+              <w:t>Limited data</w:t>
+            </w:r>
+          </w:p>
+        </w:tc>
+        <w:tc>
+          <w:tcPr>
+            <w:tcW w:w="0" w:type="auto"/>
+            <w:vAlign w:val="center"/>
+            <w:hideMark/>
+          </w:tcPr>
+          <w:p>
+            <w:r>
+              <w:t>Only two data points available</w:t>
+            </w:r>
+          </w:p>
+        </w:tc>
+      </w:tr>
+      <w:tr>
+        <w:trPr>
+          <w:tblCellSpacing w:w="15" w:type="dxa"/>
+        </w:trPr>
+        <w:tc>
+          <w:tcPr>
+            <w:tcW w:w="0" w:type="auto"/>
+            <w:vAlign w:val="center"/>
+            <w:hideMark/>
+          </w:tcPr>
+          <w:p>
+            <w:r>
+              <w:lastRenderedPageBreak/>
+              <w:t>Organic Video</w:t>
+            </w:r>
+          </w:p>
+        </w:tc>
+        <w:tc>
+          <w:tcPr>
+            <w:tcW w:w="0" w:type="auto"/>
+            <w:vAlign w:val="center"/>
+            <w:hideMark/>
+          </w:tcPr>
+          <w:p>
+            <w:r>
+              <w:t>Not enough data</w:t>
+            </w:r>
+          </w:p>
+        </w:tc>
+        <w:tc>
+          <w:tcPr>
+            <w:tcW w:w="0" w:type="auto"/>
+            <w:vAlign w:val="center"/>
+            <w:hideMark/>
+          </w:tcPr>
+          <w:p>
+            <w:r>
+              <w:t>Single data point, no box shown</w:t>
+            </w:r>
+          </w:p>
+        </w:tc>
+      </w:tr>
+    </w:tbl>
+    <w:p>
+      <w:pPr>
+        <w:rPr>
+          <w:b/>
+          <w:bCs/>
+        </w:rPr>
+      </w:pPr>
+      <w:r>
+        <w:rPr>
+          <w:rFonts w:ascii="Segoe UI Emoji" w:hAnsi="Segoe UI Emoji" w:cs="Segoe UI Emoji"/>
+          <w:b/>
+          <w:bCs/>
+        </w:rPr>
+        <w:t>📌</w:t>
+      </w:r>
+      <w:r>
+        <w:rPr>
+          <w:b/>
+          <w:bCs/>
+        </w:rPr>
+        <w:t xml:space="preserve"> Summary:</w:t>
+      </w:r>
+    </w:p>
+    <w:p>
+      <w:pPr>
+        <w:numPr>
+          <w:ilvl w:val="0"/>
+          <w:numId w:val="1"/>
+        </w:numPr>
+      </w:pPr>
+      <w:r>
+        <w:t>Channels with intent-based discovery (Search, Referral) show better engagement.</w:t>
+      </w:r>
+    </w:p>
+    <w:p>
+      <w:pPr>
+        <w:numPr>
+          <w:ilvl w:val="0"/>
+          <w:numId w:val="1"/>
+        </w:numPr>
+      </w:pPr>
+      <w:r>
+        <w:t>Referral shows peak engagement (even above 0.8 in some cases).</w:t>
+      </w:r>
+    </w:p>
+    <w:p>
+      <w:pPr>
+        <w:numPr>
+          <w:ilvl w:val="0"/>
+          <w:numId w:val="1"/>
+        </w:numPr>
+      </w:pPr>
+      <w:r>
+        <w:t>Social and Direct are moderate and can be optimized.</w:t>
+      </w:r>
+    </w:p>
+    <w:p>
+      <w:pPr>
+        <w:numPr>
+          <w:ilvl w:val="0"/>
+          <w:numId w:val="1"/>
+        </w:numPr>
+      </w:pPr>
+      <w:r>
+        <w:t>Email and Video require strategic improvements due to inconsistency or low data volume.</w:t>
+      </w:r>
+    </w:p>
+    <w:p>
+      <w:pPr>
+        <w:ind w:left="720" w:hanging="862"/>
+      </w:pPr>
+      <w:r>
+        <w:drawing>
+          <wp:inline distT="0" distB="0" distL="0" distR="0" wp14:anchorId="46423C23" wp14:editId="4D6C537C">
+            <wp:extent cx="6263640" cy="2553335"/>
+            <wp:effectExtent l="0" t="0" r="3810" b="0"/>
+            <wp:docPr id="1936287894" name="Picture 1"/>
+            <wp:cNvGraphicFramePr>
+              <a:graphicFrameLocks xmlns:a="http://schemas.openxmlformats.org/drawingml/2006/main" noChangeAspect="1"/>
+            </wp:cNvGraphicFramePr>
+            <a:graphic xmlns:a="http://schemas.openxmlformats.org/drawingml/2006/main">
+              <a:graphicData uri="http://schemas.openxmlformats.org/drawingml/2006/picture">
+                <pic:pic xmlns:pic="http://schemas.openxmlformats.org/drawingml/2006/picture">
+                  <pic:nvPicPr>
+                    <pic:cNvPr id="1936287894" name=""/>
+                    <pic:cNvPicPr/>
+                  </pic:nvPicPr>
+                  <pic:blipFill>
+                    <a:blip r:embed="rId8"/>
+                    <a:stretch>
+                      <a:fillRect/>
+                    </a:stretch>
+                  </pic:blipFill>
+                  <pic:spPr>
+                    <a:xfrm>
+                      <a:off x="0" y="0"/>
+                      <a:ext cx="6263640" cy="2553335"/>
+                    </a:xfrm>
+                    <a:prstGeom prst="rect">
+                      <a:avLst/>
+                    </a:prstGeom>
+                  </pic:spPr>
+                </pic:pic>
+              </a:graphicData>
+            </a:graphic>
+          </wp:inline>
+        </w:drawing>
+      </w:r>
+    </w:p>
+    <w:p>
+      <w:r>
+        <w:pict w14:anchorId="10AA0C9E">
+          <v:rect id="_x0000_i1058" style="width:0;height:1.5pt" o:hralign="center" o:hrstd="t" o:hr="t" fillcolor="#a0a0a0" stroked="f"/>
+        </w:pict>
+      </w:r>
+    </w:p>
+    <w:p>
+      <w:pPr>
+        <w:rPr>
+          <w:rFonts w:ascii="Calibri" w:eastAsia="MS Gothic" w:hAnsi="Calibri" w:cs="Times New Roman"/>
+          <w:b/>
+          <w:bCs/>
+          <w:color w:val="365F91"/>
+          <w:kern w:val="0"/>
+          <w:sz w:val="28"/>
+          <w:szCs w:val="28"/>
+          <w:lang w:val="en-US"/>
+          <w14:ligatures w14:val="none"/>
+        </w:rPr>
+      </w:pPr>
+      <w:r>
+        <w:rPr>
+          <w:rFonts w:ascii="Calibri" w:eastAsia="MS Gothic" w:hAnsi="Calibri" w:cs="Times New Roman"/>
+          <w:b/>
+          <w:bCs/>
+          <w:color w:val="365F91"/>
+          <w:kern w:val="0"/>
+          <w:sz w:val="28"/>
+          <w:szCs w:val="28"/>
+          <w:lang w:val="en-US"/>
+          <w14:ligatures w14:val="none"/>
+        </w:rPr>
+        <w:t>5) Channels Driving More Engaged Sessions</w:t>
+      </w:r>
+    </w:p>
+    <w:tbl>
+      <w:tblPr>
+        <w:tblW w:w="0" w:type="auto"/>
+        <w:tblCellSpacing w:w="15" w:type="dxa"/>
+        <w:tblCellMar>
+          <w:top w:w="15" w:type="dxa"/>
+          <w:left w:w="15" w:type="dxa"/>
+          <w:bottom w:w="15" w:type="dxa"/>
+          <w:right w:w="15" w:type="dxa"/>
+        </w:tblCellMar>
+        <w:tblLook w:val="04A0" w:firstRow="1" w:lastRow="0" w:firstColumn="1" w:lastColumn="0" w:noHBand="0" w:noVBand="1"/>
+      </w:tblPr>
+      <w:tblGrid>
+        <w:gridCol w:w="1407"/>
+        <w:gridCol w:w="1616"/>
+        <w:gridCol w:w="2057"/>
+        <w:gridCol w:w="1469"/>
+      </w:tblGrid>
+      <w:tr>
+        <w:trPr>
+          <w:tblCellSpacing w:w="15" w:type="dxa"/>
+        </w:trPr>
+        <w:tc>
+          <w:tcPr>
+            <w:tcW w:w="0" w:type="auto"/>
+            <w:vAlign w:val="center"/>
+            <w:hideMark/>
+          </w:tcPr>
+          <w:p>
+            <w:r>
+              <w:t>Channel</w:t>
+            </w:r>
+          </w:p>
+        </w:tc>
+        <w:tc>
+          <w:tcPr>
+            <w:tcW w:w="0" w:type="auto"/>
+            <w:vAlign w:val="center"/>
+            <w:hideMark/>
+          </w:tcPr>
+          <w:p>
+            <w:r>
+              <w:t>Engaged Sessions</w:t>
+            </w:r>
+          </w:p>
+        </w:tc>
+        <w:tc>
+          <w:tcPr>
+            <w:tcW w:w="0" w:type="auto"/>
+            <w:vAlign w:val="center"/>
+            <w:hideMark/>
+          </w:tcPr>
+          <w:p>
+            <w:r>
+              <w:t>Non-Engaged Sessions</w:t>
+            </w:r>
+          </w:p>
+        </w:tc>
+        <w:tc>
+          <w:tcPr>
+            <w:tcW w:w="0" w:type="auto"/>
+            <w:vAlign w:val="center"/>
+            <w:hideMark/>
+          </w:tcPr>
+          <w:p>
+            <w:r>
+              <w:t>More Engaged?</w:t>
+            </w:r>
+          </w:p>
+        </w:tc>
+      </w:tr>
+      <w:tr>
+        <w:trPr>
+          <w:tblCellSpacing w:w="15" w:type="dxa"/>
+        </w:trPr>
+        <w:tc>
+          <w:tcPr>
+            <w:tcW w:w="0" w:type="auto"/>
+            <w:vAlign w:val="center"/>
+            <w:hideMark/>
+          </w:tcPr>
+          <w:p>
+            <w:r>
+              <w:t>Direct</w:t>
+            </w:r>
+          </w:p>
+        </w:tc>
+        <w:tc>
+          <w:tcPr>
+            <w:tcW w:w="0" w:type="auto"/>
+            <w:vAlign w:val="center"/>
+            <w:hideMark/>
+          </w:tcPr>
+          <w:p>
+            <w:r>
+              <w:t>17,243</w:t>
+            </w:r>
+          </w:p>
+        </w:tc>
+        <w:tc>
+          <w:tcPr>
+            <w:tcW w:w="0" w:type="auto"/>
+            <w:vAlign w:val="center"/>
+            <w:hideMark/>
+          </w:tcPr>
+          <w:p>
+            <w:r>
+              <w:t>19,960</w:t>
+            </w:r>
+          </w:p>
+        </w:tc>
+        <w:tc>
+          <w:tcPr>
+            <w:tcW w:w="0" w:type="auto"/>
+            <w:vAlign w:val="center"/>
+            <w:hideMark/>
+          </w:tcPr>
+          <w:p>
+            <w:r>
+              <w:rPr>
+                <w:rFonts w:ascii="Segoe UI Emoji" w:hAnsi="Segoe UI Emoji" w:cs="Segoe UI Emoji"/>
+              </w:rPr>
+              <w:t>❌</w:t>
+            </w:r>
+            <w:r>
+              <w:t xml:space="preserve"> No</w:t>
+            </w:r>
+          </w:p>
+        </w:tc>
+      </w:tr>
+      <w:tr>
+        <w:trPr>
+          <w:tblCellSpacing w:w="15" w:type="dxa"/>
+        </w:trPr>
+        <w:tc>
+          <w:tcPr>
+            <w:tcW w:w="0" w:type="auto"/>
+            <w:vAlign w:val="center"/>
+            <w:hideMark/>
+          </w:tcPr>
+          <w:p>
+            <w:r>
+              <w:t>Email</w:t>
+            </w:r>
+          </w:p>
+        </w:tc>
+        <w:tc>
+          <w:tcPr>
+            <w:tcW w:w="0" w:type="auto"/>
+            <w:vAlign w:val="center"/>
+            <w:hideMark/>
+          </w:tcPr>
+          <w:p>
+            <w:r>
+              <w:t>1</w:t>
+            </w:r>
+          </w:p>
+        </w:tc>
+        <w:tc>
+          <w:tcPr>
+            <w:tcW w:w="0" w:type="auto"/>
+            <w:vAlign w:val="center"/>
+            <w:hideMark/>
+          </w:tcPr>
+          <w:p>
+            <w:r>
+              <w:t>2</w:t>
+            </w:r>
+          </w:p>
+        </w:tc>
+        <w:tc>
+          <w:tcPr>
+            <w:tcW w:w="0" w:type="auto"/>
+            <w:vAlign w:val="center"/>
+            <w:hideMark/>
+          </w:tcPr>
+          <w:p>
+            <w:r>
+              <w:rPr>
+                <w:rFonts w:ascii="Segoe UI Emoji" w:hAnsi="Segoe UI Emoji" w:cs="Segoe UI Emoji"/>
+              </w:rPr>
+              <w:t>❌</w:t>
+            </w:r>
+            <w:r>
+              <w:t xml:space="preserve"> No</w:t>
+            </w:r>
+          </w:p>
+        </w:tc>
+      </w:tr>
+      <w:tr>
+        <w:trPr>
+          <w:tblCellSpacing w:w="15" w:type="dxa"/>
+        </w:trPr>
+        <w:tc>
+          <w:tcPr>
+            <w:tcW w:w="0" w:type="auto"/>
+            <w:vAlign w:val="center"/>
+            <w:hideMark/>
+          </w:tcPr>
+          <w:p>
+            <w:r>
+              <w:t>Organic Search</w:t>
+            </w:r>
+          </w:p>
+        </w:tc>
+        <w:tc>
+          <w:tcPr>
+            <w:tcW w:w="0" w:type="auto"/>
+            <w:vAlign w:val="center"/>
+            <w:hideMark/>
+          </w:tcPr>
+          <w:p>
+            <w:r>
+              <w:t>19,425</w:t>
+            </w:r>
+          </w:p>
+        </w:tc>
+        <w:tc>
+          <w:tcPr>
+            <w:tcW w:w="0" w:type="auto"/>
+            <w:vAlign w:val="center"/>
+            <w:hideMark/>
+          </w:tcPr>
+          <w:p>
+            <w:r>
+              <w:t>13,947</w:t>
+            </w:r>
+          </w:p>
+        </w:tc>
+        <w:tc>
+          <w:tcPr>
+            <w:tcW w:w="0" w:type="auto"/>
+            <w:vAlign w:val="center"/>
+            <w:hideMark/>
+          </w:tcPr>
+          <w:p>
+            <w:r>
+              <w:rPr>
+                <w:rFonts w:ascii="Segoe UI Emoji" w:hAnsi="Segoe UI Emoji" w:cs="Segoe UI Emoji"/>
+              </w:rPr>
+              <w:t>✅</w:t>
+            </w:r>
+            <w:r>
+              <w:t xml:space="preserve"> Yes</w:t>
+            </w:r>
+          </w:p>
+        </w:tc>
+      </w:tr>
+      <w:tr>
+        <w:trPr>
+          <w:tblCellSpacing w:w="15" w:type="dxa"/>
+        </w:trPr>
+        <w:tc>
+          <w:tcPr>
+            <w:tcW w:w="0" w:type="auto"/>
+            <w:vAlign w:val="center"/>
+            <w:hideMark/>
+          </w:tcPr>
+          <w:p>
+            <w:r>
+              <w:t>Organic Social</w:t>
+            </w:r>
+          </w:p>
+        </w:tc>
+        <w:tc>
+          <w:tcPr>
+            <w:tcW w:w="0" w:type="auto"/>
+            <w:vAlign w:val="center"/>
+            <w:hideMark/>
+          </w:tcPr>
+          <w:p>
+            <w:r>
+              <w:t>32,697</w:t>
+            </w:r>
+          </w:p>
+        </w:tc>
+        <w:tc>
+          <w:tcPr>
+            <w:tcW w:w="0" w:type="auto"/>
+            <w:vAlign w:val="center"/>
+            <w:hideMark/>
+          </w:tcPr>
+          <w:p>
+            <w:r>
+              <w:t>27,930</w:t>
+            </w:r>
+          </w:p>
+        </w:tc>
+        <w:tc>
+          <w:tcPr>
+            <w:tcW w:w="0" w:type="auto"/>
+            <w:vAlign w:val="center"/>
+            <w:hideMark/>
+          </w:tcPr>
+          <w:p>
+            <w:r>
+              <w:rPr>
+                <w:rFonts w:ascii="Segoe UI Emoji" w:hAnsi="Segoe UI Emoji" w:cs="Segoe UI Emoji"/>
+              </w:rPr>
+              <w:t>✅</w:t>
+            </w:r>
+            <w:r>
+              <w:t xml:space="preserve"> Yes</w:t>
+            </w:r>
+          </w:p>
+        </w:tc>
+      </w:tr>
+      <w:tr>
+        <w:trPr>
+          <w:tblCellSpacing w:w="15" w:type="dxa"/>
+        </w:trPr>
+        <w:tc>
+          <w:tcPr>
+            <w:tcW w:w="0" w:type="auto"/>
+            <w:vAlign w:val="center"/>
+            <w:hideMark/>
+          </w:tcPr>
+          <w:p>
+            <w:r>
+              <w:t>Organic Video</w:t>
+            </w:r>
+          </w:p>
+        </w:tc>
+        <w:tc>
+          <w:tcPr>
+            <w:tcW w:w="0" w:type="auto"/>
+            <w:vAlign w:val="center"/>
+            <w:hideMark/>
+          </w:tcPr>
+          <w:p>
+            <w:r>
+              <w:t>109</w:t>
+            </w:r>
+          </w:p>
+        </w:tc>
+        <w:tc>
+          <w:tcPr>
+            <w:tcW w:w="0" w:type="auto"/>
+            <w:vAlign w:val="center"/>
+            <w:hideMark/>
+          </w:tcPr>
+          <w:p>
+            <w:r>
+              <w:t>32</w:t>
+            </w:r>
+          </w:p>
+        </w:tc>
+        <w:tc>
+          <w:tcPr>
+            <w:tcW w:w="0" w:type="auto"/>
+            <w:vAlign w:val="center"/>
+            <w:hideMark/>
+          </w:tcPr>
+          <w:p>
+            <w:r>
+              <w:rPr>
+                <w:rFonts w:ascii="Segoe UI Emoji" w:hAnsi="Segoe UI Emoji" w:cs="Segoe UI Emoji"/>
+              </w:rPr>
+              <w:t>✅</w:t>
+            </w:r>
+            <w:r>
+              <w:t xml:space="preserve"> Yes</w:t>
+            </w:r>
+          </w:p>
+        </w:tc>
+      </w:tr>
+      <w:tr>
+        <w:trPr>
+          <w:tblCellSpacing w:w="15" w:type="dxa"/>
+        </w:trPr>
+        <w:tc>
+          <w:tcPr>
+            <w:tcW w:w="0" w:type="auto"/>
+            <w:vAlign w:val="center"/>
+            <w:hideMark/>
+          </w:tcPr>
+          <w:p>
+            <w:r>
+              <w:t>Referral</w:t>
+            </w:r>
+          </w:p>
+        </w:tc>
+        <w:tc>
+          <w:tcPr>
+            <w:tcW w:w="0" w:type="auto"/>
+            <w:vAlign w:val="center"/>
+            <w:hideMark/>
+          </w:tcPr>
+          <w:p>
+            <w:r>
+              <w:t>20,653</w:t>
+            </w:r>
+          </w:p>
+        </w:tc>
+        <w:tc>
+          <w:tcPr>
+            <w:tcW w:w="0" w:type="auto"/>
+            <w:vAlign w:val="center"/>
+            <w:hideMark/>
+          </w:tcPr>
+          <w:p>
+            <w:r>
+              <w:t>10,337</w:t>
+            </w:r>
+          </w:p>
+        </w:tc>
+        <w:tc>
+          <w:tcPr>
+            <w:tcW w:w="0" w:type="auto"/>
+            <w:vAlign w:val="center"/>
+            <w:hideMark/>
+          </w:tcPr>
+          <w:p>
+            <w:r>
+              <w:rPr>
+                <w:rFonts w:ascii="Segoe UI Emoji" w:hAnsi="Segoe UI Emoji" w:cs="Segoe UI Emoji"/>
+              </w:rPr>
+              <w:t>✅</w:t>
+            </w:r>
+            <w:r>
+              <w:t xml:space="preserve"> Yes</w:t>
+            </w:r>
+          </w:p>
+        </w:tc>
+      </w:tr>
+      <w:tr>
+        <w:trPr>
+          <w:tblCellSpacing w:w="15" w:type="dxa"/>
+        </w:trPr>
+        <w:tc>
+          <w:tcPr>
+            <w:tcW w:w="0" w:type="auto"/>
+            <w:vAlign w:val="center"/>
+            <w:hideMark/>
+          </w:tcPr>
+          <w:p>
+            <w:r>
+              <w:t>Unassigned</w:t>
+            </w:r>
+          </w:p>
+        </w:tc>
+        <w:tc>
+          <w:tcPr>
+            <w:tcW w:w="0" w:type="auto"/>
+            <w:vAlign w:val="center"/>
+            <w:hideMark/>
+          </w:tcPr>
+          <w:p>
+            <w:r>
+              <w:t>4</w:t>
+            </w:r>
+          </w:p>
+        </w:tc>
+        <w:tc>
+          <w:tcPr>
+            <w:tcW w:w="0" w:type="auto"/>
+            <w:vAlign w:val="center"/>
+            <w:hideMark/>
+          </w:tcPr>
+          <w:p>
+            <w:r>
+              <w:t>555</w:t>
+            </w:r>
+          </w:p>
+        </w:tc>
+        <w:tc>
+          <w:tcPr>
+            <w:tcW w:w="0" w:type="auto"/>
+            <w:vAlign w:val="center"/>
+            <w:hideMark/>
+          </w:tcPr>
+          <w:p>
+            <w:r>
+              <w:rPr>
+                <w:rFonts w:ascii="Segoe UI Emoji" w:hAnsi="Segoe UI Emoji" w:cs="Segoe UI Emoji"/>
+              </w:rPr>
+              <w:t>❌</w:t>
+            </w:r>
+            <w:r>
+              <w:t xml:space="preserve"> No</w:t>
+            </w:r>
+          </w:p>
+        </w:tc>
+      </w:tr>
+    </w:tbl>
+    <w:p>
+      <w:pPr>
+        <w:rPr>
+          <w:b/>
+          <w:bCs/>
+        </w:rPr>
+      </w:pPr>
+      <w:r>
+        <w:rPr>
+          <w:rFonts w:ascii="Segoe UI Emoji" w:hAnsi="Segoe UI Emoji" w:cs="Segoe UI Emoji"/>
+          <w:b/>
+          <w:bCs/>
+        </w:rPr>
+        <w:t>🔍</w:t>
+      </w:r>
+      <w:r>
+        <w:rPr>
+          <w:b/>
+          <w:bCs/>
+        </w:rPr>
+        <w:t xml:space="preserve"> Insights</w:t>
+      </w:r>
+    </w:p>
+    <w:p>
+      <w:pPr>
+        <w:rPr>
+          <w:b/>
+          <w:bCs/>
+        </w:rPr>
+      </w:pPr>
+      <w:r>
+        <w:rPr>
+          <w:rFonts w:ascii="Segoe UI Emoji" w:hAnsi="Segoe UI Emoji" w:cs="Segoe UI Emoji"/>
+          <w:b/>
+          <w:bCs/>
+        </w:rPr>
+        <w:t>✅</w:t>
+      </w:r>
+      <w:r>
+        <w:rPr>
+          <w:b/>
+          <w:bCs/>
+        </w:rPr>
+        <w:t xml:space="preserve"> High Engagement Channels:</w:t>
+      </w:r>
+    </w:p>
+    <w:p>
+      <w:pPr>
+        <w:numPr>
+          <w:ilvl w:val="0"/>
+          <w:numId w:val="2"/>
+        </w:numPr>
+      </w:pPr>
+      <w:r>
+        <w:rPr>
+          <w:b/>
+          <w:bCs/>
+        </w:rPr>
+        <w:t>Organic Social &amp; Referral</w:t>
+      </w:r>
+      <w:r>
+        <w:t xml:space="preserve"> lead in engaged sessions.</w:t>
+      </w:r>
+    </w:p>
+    <w:p>
+      <w:pPr>
+        <w:numPr>
+          <w:ilvl w:val="0"/>
+          <w:numId w:val="2"/>
+        </w:numPr>
+      </w:pPr>
+      <w:r>
+        <w:rPr>
+          <w:b/>
+          <w:bCs/>
+        </w:rPr>
+        <w:t>Organic Search</w:t>
+      </w:r>
+      <w:r>
+        <w:t xml:space="preserve"> also performs well with quality engagement.</w:t>
+      </w:r>
+    </w:p>
+    <w:p>
+      <w:pPr>
+        <w:numPr>
+          <w:ilvl w:val="0"/>
+          <w:numId w:val="2"/>
+        </w:numPr>
+      </w:pPr>
+      <w:r>
+        <w:rPr>
+          <w:b/>
+          <w:bCs/>
+        </w:rPr>
+        <w:t>Organic Video</w:t>
+      </w:r>
+      <w:r>
+        <w:t xml:space="preserve"> shows deep engagement despite lower volume.</w:t>
+      </w:r>
+    </w:p>
+    <w:p>
+      <w:pPr>
+        <w:rPr>
+          <w:b/>
+          <w:bCs/>
+        </w:rPr>
+      </w:pPr>
+      <w:r>
+        <w:rPr>
+          <w:rFonts w:ascii="Segoe UI Emoji" w:hAnsi="Segoe UI Emoji" w:cs="Segoe UI Emoji"/>
+          <w:b/>
+          <w:bCs/>
+        </w:rPr>
+        <w:t>❌</w:t>
+      </w:r>
+      <w:r>
+        <w:rPr>
+          <w:b/>
+          <w:bCs/>
+        </w:rPr>
+        <w:t xml:space="preserve"> Underperforming Channels:</w:t>
+      </w:r>
+    </w:p>
+    <w:p>
+      <w:pPr>
+        <w:numPr>
+          <w:ilvl w:val="0"/>
+          <w:numId w:val="3"/>
+        </w:numPr>
+      </w:pPr>
+      <w:r>
+        <w:rPr>
+          <w:b/>
+          <w:bCs/>
+        </w:rPr>
+        <w:lastRenderedPageBreak/>
+        <w:t>Direct traffic</w:t>
+      </w:r>
+      <w:r>
+        <w:t>: More non-engaged users.</w:t>
+      </w:r>
+    </w:p>
+    <w:p>
+      <w:pPr>
+        <w:numPr>
+          <w:ilvl w:val="0"/>
+          <w:numId w:val="3"/>
+        </w:numPr>
+      </w:pPr>
+      <w:r>
+        <w:rPr>
+          <w:b/>
+          <w:bCs/>
+        </w:rPr>
+        <w:t>Email &amp; Unassigned</w:t>
+      </w:r>
+      <w:r>
+        <w:t>: Very low volume and engagement.</w:t>
+      </w:r>
+    </w:p>
+    <w:p>
+      <w:pPr>
+        <w:rPr>
+          <w:b/>
+          <w:bCs/>
+        </w:rPr>
+      </w:pPr>
+      <w:r>
+        <w:rPr>
+          <w:rFonts w:ascii="Segoe UI Emoji" w:hAnsi="Segoe UI Emoji" w:cs="Segoe UI Emoji"/>
+          <w:b/>
+          <w:bCs/>
+        </w:rPr>
+        <w:t>✅</w:t>
+      </w:r>
+      <w:r>
+        <w:rPr>
+          <w:b/>
+          <w:bCs/>
+        </w:rPr>
+        <w:t xml:space="preserve"> Recommendations:</w:t>
+      </w:r>
+    </w:p>
+    <w:p>
+      <w:pPr>
+        <w:numPr>
+          <w:ilvl w:val="0"/>
+          <w:numId w:val="4"/>
+        </w:numPr>
+      </w:pPr>
+      <w:r>
+        <w:rPr>
+          <w:b/>
+          <w:bCs/>
+        </w:rPr>
+        <w:t>Boost Video Content</w:t>
+      </w:r>
+      <w:r>
+        <w:t>: Especially where organic video performs well.</w:t>
+      </w:r>
+    </w:p>
+    <w:p>
+      <w:pPr>
+        <w:numPr>
+          <w:ilvl w:val="0"/>
+          <w:numId w:val="4"/>
+        </w:numPr>
+      </w:pPr>
+      <w:r>
+        <w:rPr>
+          <w:b/>
+          <w:bCs/>
+        </w:rPr>
+        <w:t>Improve Direct Experience</w:t>
+      </w:r>
+      <w:r>
+        <w:t>: Homepage, CTAs, UX optimizations.</w:t>
+      </w:r>
+    </w:p>
+    <w:p>
+      <w:pPr>
+        <w:numPr>
+          <w:ilvl w:val="0"/>
+          <w:numId w:val="4"/>
+        </w:numPr>
+      </w:pPr>
+      <w:r>
+        <w:rPr>
+          <w:b/>
+          <w:bCs/>
+        </w:rPr>
+        <w:t>Email Campaigns</w:t>
+      </w:r>
+      <w:r>
+        <w:t>: Personalization and better visual design.</w:t>
+      </w:r>
+    </w:p>
+    <w:p>
+      <w:pPr>
+        <w:numPr>
+          <w:ilvl w:val="0"/>
+          <w:numId w:val="4"/>
+        </w:numPr>
+      </w:pPr>
+      <w:r>
+        <w:rPr>
+          <w:b/>
+          <w:bCs/>
+        </w:rPr>
+        <w:t>Analyze Unassigned</w:t>
+      </w:r>
+      <w:r>
+        <w:t>: Improve tracking and tagging.</w:t>
+      </w:r>
+    </w:p>
+    <w:p>
+      <w:pPr>
+        <w:ind w:left="142" w:hanging="284"/>
+      </w:pPr>
+      <w:r>
+        <w:drawing>
+          <wp:inline distT="0" distB="0" distL="0" distR="0" wp14:anchorId="5A877671" wp14:editId="26BAECAE">
+            <wp:extent cx="6263640" cy="3081020"/>
+            <wp:effectExtent l="0" t="0" r="3810" b="5080"/>
+            <wp:docPr id="206727047" name="Picture 1"/>
+            <wp:cNvGraphicFramePr>
+              <a:graphicFrameLocks xmlns:a="http://schemas.openxmlformats.org/drawingml/2006/main" noChangeAspect="1"/>
+            </wp:cNvGraphicFramePr>
+            <a:graphic xmlns:a="http://schemas.openxmlformats.org/drawingml/2006/main">
+              <a:graphicData uri="http://schemas.openxmlformats.org/drawingml/2006/picture">
+                <pic:pic xmlns:pic="http://schemas.openxmlformats.org/drawingml/2006/picture">
+                  <pic:nvPicPr>
+                    <pic:cNvPr id="206727047" name=""/>
+                    <pic:cNvPicPr/>
+                  </pic:nvPicPr>
+                  <pic:blipFill>
+                    <a:blip r:embed="rId9"/>
+                    <a:stretch>
+                      <a:fillRect/>
+                    </a:stretch>
+                  </pic:blipFill>
+                  <pic:spPr>
+                    <a:xfrm>
+                      <a:off x="0" y="0"/>
+                      <a:ext cx="6263640" cy="3081020"/>
+                    </a:xfrm>
+                    <a:prstGeom prst="rect">
+                      <a:avLst/>
+                    </a:prstGeom>
+                  </pic:spPr>
+                </pic:pic>
+              </a:graphicData>
+            </a:graphic>
+          </wp:inline>
+        </w:drawing>
+      </w:r>
+    </w:p>
+    <w:p>
+      <w:r>
+        <w:pict w14:anchorId="66B2C7D0">
+          <v:rect id="_x0000_i1059" style="width:0;height:1.5pt" o:hralign="center" o:hrstd="t" o:hr="t" fillcolor="#a0a0a0" stroked="f"/>
+        </w:pict>
+      </w:r>
+    </w:p>
+    <w:p>
+      <w:pPr>
+        <w:rPr>
+          <w:rFonts w:ascii="Calibri" w:eastAsia="MS Gothic" w:hAnsi="Calibri" w:cs="Times New Roman"/>
+          <w:b/>
+          <w:bCs/>
+          <w:color w:val="365F91"/>
+          <w:kern w:val="0"/>
+          <w:sz w:val="28"/>
+          <w:szCs w:val="28"/>
+          <w:lang w:val="en-US"/>
+          <w14:ligatures w14:val="none"/>
+        </w:rPr>
+      </w:pPr>
+      <w:r>
+        <w:rPr>
+          <w:rFonts w:ascii="Calibri" w:eastAsia="MS Gothic" w:hAnsi="Calibri" w:cs="Times New Roman"/>
+          <w:b/>
+          <w:bCs/>
+          <w:color w:val="365F91"/>
+          <w:kern w:val="0"/>
+          <w:sz w:val="28"/>
+          <w:szCs w:val="28"/>
+          <w:lang w:val="en-US"/>
+          <w14:ligatures w14:val="none"/>
+        </w:rPr>
+        <w:t>6) Traffic by Hour and Channel</w:t>
+      </w:r>
+    </w:p>
+    <w:p>
+      <w:pPr>
+        <w:rPr>
+          <w:b/>
+          <w:bCs/>
+        </w:rPr>
+      </w:pPr>
+      <w:r>
+        <w:rPr>
+          <w:rFonts w:ascii="Segoe UI Emoji" w:hAnsi="Segoe UI Emoji" w:cs="Segoe UI Emoji"/>
+          <w:b/>
+          <w:bCs/>
+        </w:rPr>
+        <w:t>🔥</w:t>
+      </w:r>
+      <w:r>
+        <w:rPr>
+          <w:b/>
+          <w:bCs/>
+        </w:rPr>
+        <w:t xml:space="preserve"> Heatmap Insights: Sessions by Hour &amp; Channel Group</w:t>
+      </w:r>
+    </w:p>
+    <w:p>
+      <w:pPr>
+        <w:rPr>
+          <w:b/>
+          <w:bCs/>
+        </w:rPr>
+      </w:pPr>
+      <w:r>
+        <w:rPr>
+          <w:rFonts w:ascii="Segoe UI Emoji" w:hAnsi="Segoe UI Emoji" w:cs="Segoe UI Emoji"/>
+          <w:b/>
+          <w:bCs/>
+        </w:rPr>
+        <w:t>⏰</w:t>
+      </w:r>
+      <w:r>
+        <w:rPr>
+          <w:b/>
+          <w:bCs/>
+        </w:rPr>
+        <w:t xml:space="preserve"> Peak Hours:</w:t>
+      </w:r>
+    </w:p>
+    <w:p>
+      <w:pPr>
+        <w:numPr>
+          <w:ilvl w:val="0"/>
+          <w:numId w:val="5"/>
+        </w:numPr>
+      </w:pPr>
+      <w:r>
+        <w:rPr>
+          <w:b/>
+          <w:bCs/>
+        </w:rPr>
+        <w:t>11 AM – 3 PM</w:t>
+      </w:r>
+      <w:r>
+        <w:t>: Highest engagement window.</w:t>
+      </w:r>
+    </w:p>
+    <w:p>
+      <w:pPr>
+        <w:numPr>
+          <w:ilvl w:val="0"/>
+          <w:numId w:val="5"/>
+        </w:numPr>
+      </w:pPr>
+      <w:r>
+        <w:rPr>
+          <w:b/>
+          <w:bCs/>
+        </w:rPr>
+        <w:t>Midnight (0 AM)</w:t>
+      </w:r>
+      <w:r>
+        <w:t xml:space="preserve">: Huge spike for </w:t>
+      </w:r>
+      <w:r>
+        <w:rPr>
+          <w:b/>
+          <w:bCs/>
+        </w:rPr>
+        <w:t>Organic Social</w:t>
+      </w:r>
+      <w:r>
+        <w:t xml:space="preserve"> (3917 sessions).</w:t>
+      </w:r>
+    </w:p>
+    <w:p>
+      <w:pPr>
+        <w:rPr>
+          <w:b/>
+          <w:bCs/>
+        </w:rPr>
+      </w:pPr>
+      <w:r>
+        <w:rPr>
+          <w:rFonts w:ascii="Segoe UI Emoji" w:hAnsi="Segoe UI Emoji" w:cs="Segoe UI Emoji"/>
+          <w:b/>
+          <w:bCs/>
+        </w:rPr>
+        <w:t>📊</w:t>
+      </w:r>
+      <w:r>
+        <w:rPr>
+          <w:b/>
+          <w:bCs/>
+        </w:rPr>
+        <w:t xml:space="preserve"> Top Channels:</w:t>
+      </w:r>
+    </w:p>
+    <w:p>
+      <w:pPr>
+        <w:numPr>
+          <w:ilvl w:val="0"/>
+          <w:numId w:val="6"/>
+        </w:numPr>
+      </w:pPr>
+      <w:r>
+        <w:rPr>
+          <w:b/>
+          <w:bCs/>
+        </w:rPr>
+        <w:t>Organic Social</w:t>
+      </w:r>
+      <w:r>
+        <w:t>: Strongest across nearly all hours.</w:t>
+      </w:r>
+    </w:p>
+    <w:p>
+      <w:pPr>
+        <w:numPr>
+          <w:ilvl w:val="0"/>
+          <w:numId w:val="6"/>
+        </w:numPr>
+      </w:pPr>
+      <w:r>
+        <w:rPr>
+          <w:b/>
+          <w:bCs/>
+        </w:rPr>
+        <w:t>Organic Search</w:t>
+      </w:r>
+      <w:r>
+        <w:t>: Consistent traffic throughout the day.</w:t>
+      </w:r>
+    </w:p>
+    <w:p>
+      <w:pPr>
+        <w:numPr>
+          <w:ilvl w:val="0"/>
+          <w:numId w:val="6"/>
+        </w:numPr>
+      </w:pPr>
+      <w:r>
+        <w:rPr>
+          <w:b/>
+          <w:bCs/>
+        </w:rPr>
+        <w:t>Direct</w:t>
+      </w:r>
+      <w:r>
+        <w:t xml:space="preserve">: Highest at </w:t>
+      </w:r>
+      <w:r>
+        <w:rPr>
+          <w:b/>
+          <w:bCs/>
+        </w:rPr>
+        <w:t>11 PM</w:t>
+      </w:r>
+      <w:r>
+        <w:t xml:space="preserve"> (2581 sessions).</w:t>
+      </w:r>
+    </w:p>
+    <w:p>
+      <w:pPr>
+        <w:rPr>
+          <w:b/>
+          <w:bCs/>
+        </w:rPr>
+      </w:pPr>
+      <w:r>
+        <w:rPr>
+          <w:rFonts w:ascii="Segoe UI Emoji" w:hAnsi="Segoe UI Emoji" w:cs="Segoe UI Emoji"/>
+          <w:b/>
+          <w:bCs/>
+        </w:rPr>
+        <w:t>😴</w:t>
+      </w:r>
+      <w:r>
+        <w:rPr>
+          <w:b/>
+          <w:bCs/>
+        </w:rPr>
+        <w:t xml:space="preserve"> Low Activity:</w:t>
+      </w:r>
+    </w:p>
+    <w:p>
+      <w:pPr>
+        <w:numPr>
+          <w:ilvl w:val="0"/>
+          <w:numId w:val="7"/>
+        </w:numPr>
+      </w:pPr>
+      <w:r>
+        <w:rPr>
+          <w:b/>
+          <w:bCs/>
+        </w:rPr>
+        <w:t>2 AM – 6 AM</w:t>
+      </w:r>
+      <w:r>
+        <w:t>: Very low sessions across all channels.</w:t>
+      </w:r>
+    </w:p>
+    <w:p>
+      <w:pPr>
+        <w:numPr>
+          <w:ilvl w:val="0"/>
+          <w:numId w:val="7"/>
+        </w:numPr>
+      </w:pPr>
+      <w:r>
+        <w:rPr>
+          <w:b/>
+          <w:bCs/>
+        </w:rPr>
+        <w:t>Email</w:t>
+      </w:r>
+      <w:r>
+        <w:t>: Inactive during almost all hours.</w:t>
+      </w:r>
+    </w:p>
+    <w:p>
+      <w:pPr>
+        <w:rPr>
+          <w:b/>
+          <w:bCs/>
+        </w:rPr>
+      </w:pPr>
+      <w:r>
+        <w:rPr>
+          <w:rFonts w:ascii="Segoe UI Emoji" w:hAnsi="Segoe UI Emoji" w:cs="Segoe UI Emoji"/>
+          <w:b/>
+          <w:bCs/>
+        </w:rPr>
+        <w:t>📌</w:t>
+      </w:r>
+      <w:r>
+        <w:rPr>
+          <w:b/>
+          <w:bCs/>
+        </w:rPr>
+        <w:t xml:space="preserve"> Strategy Tips:</w:t>
+      </w:r>
+    </w:p>
+    <w:p>
+      <w:pPr>
+        <w:numPr>
+          <w:ilvl w:val="0"/>
+          <w:numId w:val="8"/>
+        </w:numPr>
+      </w:pPr>
+      <w:r>
+        <w:t xml:space="preserve">Best posting window: </w:t>
+      </w:r>
+      <w:r>
+        <w:rPr>
+          <w:b/>
+          <w:bCs/>
+        </w:rPr>
+        <w:t>10 AM – 3 PM</w:t>
+      </w:r>
+    </w:p>
+    <w:p>
+      <w:pPr>
+        <w:numPr>
+          <w:ilvl w:val="0"/>
+          <w:numId w:val="8"/>
+        </w:numPr>
+      </w:pPr>
+      <w:r>
+        <w:lastRenderedPageBreak/>
+        <w:t xml:space="preserve">Improve </w:t>
+      </w:r>
+      <w:r>
+        <w:rPr>
+          <w:b/>
+          <w:bCs/>
+        </w:rPr>
+        <w:t>Email campaign timing</w:t>
+      </w:r>
+    </w:p>
+    <w:p>
+      <w:pPr>
+        <w:numPr>
+          <w:ilvl w:val="0"/>
+          <w:numId w:val="8"/>
+        </w:numPr>
+      </w:pPr>
+      <w:r>
+        <w:t xml:space="preserve">Focus effort on </w:t>
+      </w:r>
+      <w:r>
+        <w:rPr>
+          <w:b/>
+          <w:bCs/>
+        </w:rPr>
+        <w:t>Organic Social</w:t>
+      </w:r>
+      <w:r>
+        <w:t xml:space="preserve"> and </w:t>
+      </w:r>
+      <w:r>
+        <w:rPr>
+          <w:b/>
+          <w:bCs/>
+        </w:rPr>
+        <w:t>Search</w:t>
+      </w:r>
+      <w:r>
+        <w:t xml:space="preserve"> for max ROI</w:t>
+      </w:r>
+    </w:p>
+    <w:p>
+      <w:pPr>
+        <w:ind w:left="142"/>
+      </w:pPr>
+      <w:r>
+        <w:drawing>
+          <wp:inline distT="0" distB="0" distL="0" distR="0" wp14:anchorId="5D4D5853" wp14:editId="48677EB2">
+            <wp:extent cx="5882640" cy="3913505"/>
+            <wp:effectExtent l="0" t="0" r="3810" b="0"/>
+            <wp:docPr id="1028911461" name="Picture 1"/>
+            <wp:cNvGraphicFramePr>
+              <a:graphicFrameLocks xmlns:a="http://schemas.openxmlformats.org/drawingml/2006/main" noChangeAspect="1"/>
+            </wp:cNvGraphicFramePr>
+            <a:graphic xmlns:a="http://schemas.openxmlformats.org/drawingml/2006/main">
+              <a:graphicData uri="http://schemas.openxmlformats.org/drawingml/2006/picture">
+                <pic:pic xmlns:pic="http://schemas.openxmlformats.org/drawingml/2006/picture">
+                  <pic:nvPicPr>
+                    <pic:cNvPr id="1028911461" name=""/>
+                    <pic:cNvPicPr/>
+                  </pic:nvPicPr>
+                  <pic:blipFill>
+                    <a:blip r:embed="rId10"/>
+                    <a:stretch>
+                      <a:fillRect/>
+                    </a:stretch>
+                  </pic:blipFill>
+                  <pic:spPr>
+                    <a:xfrm>
+                      <a:off x="0" y="0"/>
+                      <a:ext cx="5895987" cy="3922384"/>
+                    </a:xfrm>
+                    <a:prstGeom prst="rect">
+                      <a:avLst/>
+                    </a:prstGeom>
+                  </pic:spPr>
+                </pic:pic>
+              </a:graphicData>
+            </a:graphic>
+          </wp:inline>
+        </w:drawing>
+      </w:r>
+    </w:p>
+    <w:p>
+      <w:r>
+        <w:pict w14:anchorId="73A85C2A">
+          <v:rect id="_x0000_i1060" style="width:0;height:1.5pt" o:hralign="center" o:hrstd="t" o:hr="t" fillcolor="#a0a0a0" stroked="f"/>
+        </w:pict>
+      </w:r>
+    </w:p>
+    <w:p>
+      <w:pPr>
+        <w:rPr>
+          <w:rFonts w:ascii="Calibri" w:eastAsia="MS Gothic" w:hAnsi="Calibri" w:cs="Times New Roman"/>
+          <w:b/>
+          <w:bCs/>
+          <w:color w:val="365F91"/>
+          <w:kern w:val="0"/>
+          <w:sz w:val="28"/>
+          <w:szCs w:val="28"/>
+          <w:lang w:val="en-US"/>
+          <w14:ligatures w14:val="none"/>
+        </w:rPr>
+      </w:pPr>
+      <w:r>
+        <w:rPr>
+          <w:rFonts w:ascii="Calibri" w:eastAsia="MS Gothic" w:hAnsi="Calibri" w:cs="Times New Roman"/>
+          <w:b/>
+          <w:bCs/>
+          <w:color w:val="365F91"/>
+          <w:kern w:val="0"/>
+          <w:sz w:val="28"/>
+          <w:szCs w:val="28"/>
+          <w:lang w:val="en-US"/>
+          <w14:ligatures w14:val="none"/>
+        </w:rPr>
+        <w:t>7) Correlation: Sessions vs. Engagement Rate</w:t>
+      </w:r>
+    </w:p>
+    <w:p>
+      <w:pPr>
+        <w:spacing w:after="200" w:line="276" w:lineRule="auto"/>
+        <w:rPr>
+          <w:rFonts w:ascii="Segoe UI Emoji" w:eastAsia="MS Mincho" w:hAnsi="Segoe UI Emoji" w:cs="Segoe UI Emoji"/>
+          <w:kern w:val="0"/>
+          <w:lang w:val="en-US"/>
+          <w14:ligatures w14:val="none"/>
+        </w:rPr>
+      </w:pPr>
+      <w:r>
+        <w:rPr>
+          <w:rFonts w:ascii="Segoe UI Emoji" w:eastAsia="MS Mincho" w:hAnsi="Segoe UI Emoji" w:cs="Segoe UI Emoji"/>
+          <w:kern w:val="0"/>
+          <w:lang w:val="en-US"/>
+          <w14:ligatures w14:val="none"/>
+        </w:rPr>
+        <w:t>📊 Chart-Based Insight</w:t>
+      </w:r>
+    </w:p>
+    <w:p>
+      <w:r>
+        <w:t xml:space="preserve">The regression plot of </w:t>
+      </w:r>
+      <w:r>
+        <w:rPr>
+          <w:b/>
+          <w:bCs/>
+        </w:rPr>
+        <w:t>Sessions vs. Engagement Rate</w:t>
+      </w:r>
+      <w:r>
+        <w:t xml:space="preserve"> shows:</w:t>
+      </w:r>
+    </w:p>
+    <w:p>
+      <w:pPr>
+        <w:rPr>
+          <w:b/>
+          <w:bCs/>
+        </w:rPr>
+      </w:pPr>
+      <w:r>
+        <w:rPr>
+          <w:rFonts w:ascii="Segoe UI Emoji" w:hAnsi="Segoe UI Emoji" w:cs="Segoe UI Emoji"/>
+          <w:b/>
+          <w:bCs/>
+        </w:rPr>
+        <w:t>✅</w:t>
+      </w:r>
+      <w:r>
+        <w:rPr>
+          <w:b/>
+          <w:bCs/>
+        </w:rPr>
+        <w:t xml:space="preserve"> Positive Correlation:</w:t>
+      </w:r>
+    </w:p>
+    <w:p>
+      <w:pPr>
+        <w:numPr>
+          <w:ilvl w:val="0"/>
+          <w:numId w:val="9"/>
+        </w:numPr>
+      </w:pPr>
+      <w:r>
+        <w:t>More sessions generally lead to better engagement.</w:t>
+      </w:r>
+    </w:p>
+    <w:p>
+      <w:pPr>
+        <w:numPr>
+          <w:ilvl w:val="0"/>
+          <w:numId w:val="9"/>
+        </w:numPr>
+      </w:pPr>
+      <w:r>
+        <w:t>Regression line shows a slight upward trend.</w:t>
+      </w:r>
+    </w:p>
+    <w:p>
+      <w:pPr>
+        <w:rPr>
+          <w:b/>
+          <w:bCs/>
+        </w:rPr>
+      </w:pPr>
+      <w:r>
+        <w:rPr>
+          <w:rFonts w:ascii="Segoe UI Emoji" w:hAnsi="Segoe UI Emoji" w:cs="Segoe UI Emoji"/>
+          <w:b/>
+          <w:bCs/>
+        </w:rPr>
+        <w:t>⚠️</w:t>
+      </w:r>
+      <w:r>
+        <w:rPr>
+          <w:b/>
+          <w:bCs/>
+        </w:rPr>
+        <w:t xml:space="preserve"> High Variability at Low Sessions:</w:t>
+      </w:r>
+    </w:p>
+    <w:p>
+      <w:pPr>
+        <w:numPr>
+          <w:ilvl w:val="0"/>
+          <w:numId w:val="10"/>
+        </w:numPr>
+      </w:pPr>
+      <w:r>
+        <w:t>When sessions &lt; 50, engagement rate is scattered between 0 and 1.</w:t>
+      </w:r>
+    </w:p>
+    <w:p>
+      <w:pPr>
+        <w:numPr>
+          <w:ilvl w:val="0"/>
+          <w:numId w:val="10"/>
+        </w:numPr>
+      </w:pPr>
+      <w:r>
+        <w:t>Suggests inconsistent user behavior or niche audiences.</w:t>
+      </w:r>
+    </w:p>
+    <w:p>
+      <w:pPr>
+        <w:rPr>
+          <w:b/>
+          <w:bCs/>
+        </w:rPr>
+      </w:pPr>
+      <w:r>
+        <w:rPr>
+          <w:b/>
+          <w:bCs/>
+        </w:rPr>
+        <w:t>↗ Stable Engagement at Higher Sessions:</w:t>
+      </w:r>
+    </w:p>
+    <w:p>
+      <w:pPr>
+        <w:numPr>
+          <w:ilvl w:val="0"/>
+          <w:numId w:val="11"/>
+        </w:numPr>
+      </w:pPr>
+      <w:r>
+        <w:t>Sessions &gt; 100 show more concentrated engagement between 0.4 to 0.7.</w:t>
+      </w:r>
+    </w:p>
+    <w:p>
+      <w:pPr>
+        <w:numPr>
+          <w:ilvl w:val="0"/>
+          <w:numId w:val="11"/>
+        </w:numPr>
+      </w:pPr>
+      <w:r>
+        <w:t>Indicates quality traffic and stable interest.</w:t>
+      </w:r>
+    </w:p>
+    <w:p>
+      <w:pPr>
+        <w:rPr>
+          <w:b/>
+          <w:bCs/>
+        </w:rPr>
+      </w:pPr>
+      <w:r>
+        <w:rPr>
+          <w:rFonts w:ascii="Segoe UI Emoji" w:hAnsi="Segoe UI Emoji" w:cs="Segoe UI Emoji"/>
+          <w:b/>
+          <w:bCs/>
+        </w:rPr>
+        <w:t>🔥</w:t>
+      </w:r>
+      <w:r>
+        <w:rPr>
+          <w:b/>
+          <w:bCs/>
+        </w:rPr>
+        <w:t xml:space="preserve"> Outliers:</w:t>
+      </w:r>
+    </w:p>
+    <w:p>
+      <w:pPr>
+        <w:numPr>
+          <w:ilvl w:val="0"/>
+          <w:numId w:val="12"/>
+        </w:numPr>
+      </w:pPr>
+      <w:r>
+        <w:t>Some unusual data points with high engagement but low sessions and vice versa.</w:t>
+      </w:r>
+    </w:p>
+    <w:p>
+      <w:pPr>
+        <w:numPr>
+          <w:ilvl w:val="0"/>
+          <w:numId w:val="12"/>
+        </w:numPr>
+      </w:pPr>
+      <w:r>
+        <w:t>Could be bots, test traffic, or abandoned sessions.</w:t>
+      </w:r>
+    </w:p>
+    <w:p/>
+    <w:p>
+      <w:r>
+        <w:lastRenderedPageBreak/>
+        <w:drawing>
+          <wp:inline distT="0" distB="0" distL="0" distR="0" wp14:anchorId="1C06E85D" wp14:editId="75890CED">
+            <wp:extent cx="6263640" cy="3108960"/>
+            <wp:effectExtent l="0" t="0" r="3810" b="0"/>
+            <wp:docPr id="894311404" name="Picture 1"/>
+            <wp:cNvGraphicFramePr>
+              <a:graphicFrameLocks xmlns:a="http://schemas.openxmlformats.org/drawingml/2006/main" noChangeAspect="1"/>
+            </wp:cNvGraphicFramePr>
+            <a:graphic xmlns:a="http://schemas.openxmlformats.org/drawingml/2006/main">
+              <a:graphicData uri="http://schemas.openxmlformats.org/drawingml/2006/picture">
+                <pic:pic xmlns:pic="http://schemas.openxmlformats.org/drawingml/2006/picture">
+                  <pic:nvPicPr>
+                    <pic:cNvPr id="894311404" name=""/>
+                    <pic:cNvPicPr/>
+                  </pic:nvPicPr>
+                  <pic:blipFill>
+                    <a:blip r:embed="rId11"/>
+                    <a:stretch>
+                      <a:fillRect/>
+                    </a:stretch>
+                  </pic:blipFill>
+                  <pic:spPr>
+                    <a:xfrm>
+                      <a:off x="0" y="0"/>
+                      <a:ext cx="6263640" cy="3108960"/>
+                    </a:xfrm>
+                    <a:prstGeom prst="rect">
+                      <a:avLst/>
+                    </a:prstGeom>
+                  </pic:spPr>
+                </pic:pic>
+              </a:graphicData>
+            </a:graphic>
+          </wp:inline>
+        </w:drawing>
+      </w:r>
+    </w:p>
+    <w:p/>
+    <w:p>
+      <w:r>
+        <w:drawing>
+          <wp:inline distT="0" distB="0" distL="0" distR="0" wp14:anchorId="2EE09FC5" wp14:editId="5729C31F">
+            <wp:extent cx="6263640" cy="2767330"/>
+            <wp:effectExtent l="0" t="0" r="3810" b="0"/>
+            <wp:docPr id="890448423" name="Picture 1"/>
+            <wp:cNvGraphicFramePr>
+              <a:graphicFrameLocks xmlns:a="http://schemas.openxmlformats.org/drawingml/2006/main" noChangeAspect="1"/>
+            </wp:cNvGraphicFramePr>
+            <a:graphic xmlns:a="http://schemas.openxmlformats.org/drawingml/2006/main">
+              <a:graphicData uri="http://schemas.openxmlformats.org/drawingml/2006/picture">
+                <pic:pic xmlns:pic="http://schemas.openxmlformats.org/drawingml/2006/picture">
+                  <pic:nvPicPr>
+                    <pic:cNvPr id="890448423" name=""/>
+                    <pic:cNvPicPr/>
+                  </pic:nvPicPr>
+                  <pic:blipFill>
+                    <a:blip r:embed="rId12"/>
+                    <a:stretch>
+                      <a:fillRect/>
+                    </a:stretch>
+                  </pic:blipFill>
+                  <pic:spPr>
+                    <a:xfrm>
+                      <a:off x="0" y="0"/>
+                      <a:ext cx="6263640" cy="2767330"/>
+                    </a:xfrm>
+                    <a:prstGeom prst="rect">
+                      <a:avLst/>
+                    </a:prstGeom>
+                  </pic:spPr>
+                </pic:pic>
+              </a:graphicData>
+            </a:graphic>
+          </wp:inline>
+        </w:drawing>
+      </w:r>
     </w:p>
     <w:sectPr>
       <w:pgSz w:w="11906" w:h="16838" w:code="9"/>
@@ -1675,6 +3767,1835 @@
     </w:sectPr>
   </w:body>
 </w:document>
+</file>
+
+<file path=word/numbering.xml><?xml version="1.0" encoding="utf-8"?>
+<w:numbering xmlns:wpc="http://schemas.microsoft.com/office/word/2010/wordprocessingCanvas" xmlns:cx="http://schemas.microsoft.com/office/drawing/2014/chartex" xmlns:cx1="http://schemas.microsoft.com/office/drawing/2015/9/8/chartex" xmlns:cx2="http://schemas.microsoft.com/office/drawing/2015/10/21/chartex" xmlns:cx3="http://schemas.microsoft.com/office/drawing/2016/5/9/chartex" xmlns:cx4="http://schemas.microsoft.com/office/drawing/2016/5/10/chartex" xmlns:cx5="http://schemas.microsoft.com/office/drawing/2016/5/11/chartex" xmlns:cx6="http://schemas.microsoft.com/office/drawing/2016/5/12/chartex" xmlns:cx7="http://schemas.microsoft.com/office/drawing/2016/5/13/chartex" xmlns:cx8="http://schemas.microsoft.com/office/drawing/2016/5/14/chartex" xmlns:mc="http://schemas.openxmlformats.org/markup-compatibility/2006" xmlns:aink="http://schemas.microsoft.com/office/drawing/2016/ink" xmlns:am3d="http://schemas.microsoft.com/office/drawing/2017/model3d" xmlns:o="urn:schemas-microsoft-com:office:office" xmlns:oel="http://schemas.microsoft.com/office/2019/extlst" xmlns:r="http://schemas.openxmlformats.org/officeDocument/2006/relationships" xmlns:m="http://schemas.openxmlformats.org/officeDocument/2006/math" xmlns:v="urn:schemas-microsoft-com:vml" xmlns:wp14="http://schemas.microsoft.com/office/word/2010/wordprocessingDrawing" xmlns:wp="http://schemas.openxmlformats.org/drawingml/2006/wordprocessingDrawing" xmlns:w10="urn:schemas-microsoft-com:office:word" xmlns:w="http://schemas.openxmlformats.org/wordprocessingml/2006/main" xmlns:w14="http://schemas.microsoft.com/office/word/2010/wordml" xmlns:w15="http://schemas.microsoft.com/office/word/2012/wordml" xmlns:w16cex="http://schemas.microsoft.com/office/word/2018/wordml/cex" xmlns:w16cid="http://schemas.microsoft.com/office/word/2016/wordml/cid" xmlns:w16="http://schemas.microsoft.com/office/word/2018/wordml" xmlns:w16du="http://schemas.microsoft.com/office/word/2023/wordml/word16du" xmlns:w16sdtdh="http://schemas.microsoft.com/office/word/2020/wordml/sdtdatahash" xmlns:w16sdtfl="http://schemas.microsoft.com/office/word/2024/wordml/sdtformatlock" xmlns:w16se="http://schemas.microsoft.com/office/word/2015/wordml/symex" xmlns:wpg="http://schemas.microsoft.com/office/word/2010/wordprocessingGroup" xmlns:wpi="http://schemas.microsoft.com/office/word/2010/wordprocessingInk" xmlns:wne="http://schemas.microsoft.com/office/word/2006/wordml" xmlns:wps="http://schemas.microsoft.com/office/word/2010/wordprocessingShape" mc:Ignorable="w14 w15 w16se w16cid w16 w16cex w16sdtdh w16sdtfl w16du wp14">
+  <w:abstractNum w:abstractNumId="0" w15:restartNumberingAfterBreak="0">
+    <w:nsid w:val="0BD801C5"/>
+    <w:multiLevelType w:val="multilevel"/>
+    <w:tmpl w:val="068C9E5C"/>
+    <w:lvl w:ilvl="0">
+      <w:start w:val="1"/>
+      <w:numFmt w:val="bullet"/>
+      <w:lvlText w:val=""/>
+      <w:lvlJc w:val="left"/>
+      <w:pPr>
+        <w:tabs>
+          <w:tab w:val="num" w:pos="720"/>
+        </w:tabs>
+        <w:ind w:left="720" w:hanging="360"/>
+      </w:pPr>
+      <w:rPr>
+        <w:rFonts w:ascii="Symbol" w:hAnsi="Symbol" w:hint="default"/>
+        <w:sz w:val="20"/>
+      </w:rPr>
+    </w:lvl>
+    <w:lvl w:ilvl="1" w:tentative="1">
+      <w:start w:val="1"/>
+      <w:numFmt w:val="bullet"/>
+      <w:lvlText w:val="o"/>
+      <w:lvlJc w:val="left"/>
+      <w:pPr>
+        <w:tabs>
+          <w:tab w:val="num" w:pos="1440"/>
+        </w:tabs>
+        <w:ind w:left="1440" w:hanging="360"/>
+      </w:pPr>
+      <w:rPr>
+        <w:rFonts w:ascii="Courier New" w:hAnsi="Courier New" w:hint="default"/>
+        <w:sz w:val="20"/>
+      </w:rPr>
+    </w:lvl>
+    <w:lvl w:ilvl="2" w:tentative="1">
+      <w:start w:val="1"/>
+      <w:numFmt w:val="bullet"/>
+      <w:lvlText w:val=""/>
+      <w:lvlJc w:val="left"/>
+      <w:pPr>
+        <w:tabs>
+          <w:tab w:val="num" w:pos="2160"/>
+        </w:tabs>
+        <w:ind w:left="2160" w:hanging="360"/>
+      </w:pPr>
+      <w:rPr>
+        <w:rFonts w:ascii="Wingdings" w:hAnsi="Wingdings" w:hint="default"/>
+        <w:sz w:val="20"/>
+      </w:rPr>
+    </w:lvl>
+    <w:lvl w:ilvl="3" w:tentative="1">
+      <w:start w:val="1"/>
+      <w:numFmt w:val="bullet"/>
+      <w:lvlText w:val=""/>
+      <w:lvlJc w:val="left"/>
+      <w:pPr>
+        <w:tabs>
+          <w:tab w:val="num" w:pos="2880"/>
+        </w:tabs>
+        <w:ind w:left="2880" w:hanging="360"/>
+      </w:pPr>
+      <w:rPr>
+        <w:rFonts w:ascii="Wingdings" w:hAnsi="Wingdings" w:hint="default"/>
+        <w:sz w:val="20"/>
+      </w:rPr>
+    </w:lvl>
+    <w:lvl w:ilvl="4" w:tentative="1">
+      <w:start w:val="1"/>
+      <w:numFmt w:val="bullet"/>
+      <w:lvlText w:val=""/>
+      <w:lvlJc w:val="left"/>
+      <w:pPr>
+        <w:tabs>
+          <w:tab w:val="num" w:pos="3600"/>
+        </w:tabs>
+        <w:ind w:left="3600" w:hanging="360"/>
+      </w:pPr>
+      <w:rPr>
+        <w:rFonts w:ascii="Wingdings" w:hAnsi="Wingdings" w:hint="default"/>
+        <w:sz w:val="20"/>
+      </w:rPr>
+    </w:lvl>
+    <w:lvl w:ilvl="5" w:tentative="1">
+      <w:start w:val="1"/>
+      <w:numFmt w:val="bullet"/>
+      <w:lvlText w:val=""/>
+      <w:lvlJc w:val="left"/>
+      <w:pPr>
+        <w:tabs>
+          <w:tab w:val="num" w:pos="4320"/>
+        </w:tabs>
+        <w:ind w:left="4320" w:hanging="360"/>
+      </w:pPr>
+      <w:rPr>
+        <w:rFonts w:ascii="Wingdings" w:hAnsi="Wingdings" w:hint="default"/>
+        <w:sz w:val="20"/>
+      </w:rPr>
+    </w:lvl>
+    <w:lvl w:ilvl="6" w:tentative="1">
+      <w:start w:val="1"/>
+      <w:numFmt w:val="bullet"/>
+      <w:lvlText w:val=""/>
+      <w:lvlJc w:val="left"/>
+      <w:pPr>
+        <w:tabs>
+          <w:tab w:val="num" w:pos="5040"/>
+        </w:tabs>
+        <w:ind w:left="5040" w:hanging="360"/>
+      </w:pPr>
+      <w:rPr>
+        <w:rFonts w:ascii="Wingdings" w:hAnsi="Wingdings" w:hint="default"/>
+        <w:sz w:val="20"/>
+      </w:rPr>
+    </w:lvl>
+    <w:lvl w:ilvl="7" w:tentative="1">
+      <w:start w:val="1"/>
+      <w:numFmt w:val="bullet"/>
+      <w:lvlText w:val=""/>
+      <w:lvlJc w:val="left"/>
+      <w:pPr>
+        <w:tabs>
+          <w:tab w:val="num" w:pos="5760"/>
+        </w:tabs>
+        <w:ind w:left="5760" w:hanging="360"/>
+      </w:pPr>
+      <w:rPr>
+        <w:rFonts w:ascii="Wingdings" w:hAnsi="Wingdings" w:hint="default"/>
+        <w:sz w:val="20"/>
+      </w:rPr>
+    </w:lvl>
+    <w:lvl w:ilvl="8" w:tentative="1">
+      <w:start w:val="1"/>
+      <w:numFmt w:val="bullet"/>
+      <w:lvlText w:val=""/>
+      <w:lvlJc w:val="left"/>
+      <w:pPr>
+        <w:tabs>
+          <w:tab w:val="num" w:pos="6480"/>
+        </w:tabs>
+        <w:ind w:left="6480" w:hanging="360"/>
+      </w:pPr>
+      <w:rPr>
+        <w:rFonts w:ascii="Wingdings" w:hAnsi="Wingdings" w:hint="default"/>
+        <w:sz w:val="20"/>
+      </w:rPr>
+    </w:lvl>
+  </w:abstractNum>
+  <w:abstractNum w:abstractNumId="1" w15:restartNumberingAfterBreak="0">
+    <w:nsid w:val="0F0F77A9"/>
+    <w:multiLevelType w:val="multilevel"/>
+    <w:tmpl w:val="DA4C40A6"/>
+    <w:lvl w:ilvl="0">
+      <w:start w:val="1"/>
+      <w:numFmt w:val="bullet"/>
+      <w:lvlText w:val=""/>
+      <w:lvlJc w:val="left"/>
+      <w:pPr>
+        <w:tabs>
+          <w:tab w:val="num" w:pos="720"/>
+        </w:tabs>
+        <w:ind w:left="720" w:hanging="360"/>
+      </w:pPr>
+      <w:rPr>
+        <w:rFonts w:ascii="Symbol" w:hAnsi="Symbol" w:hint="default"/>
+        <w:sz w:val="20"/>
+      </w:rPr>
+    </w:lvl>
+    <w:lvl w:ilvl="1" w:tentative="1">
+      <w:start w:val="1"/>
+      <w:numFmt w:val="bullet"/>
+      <w:lvlText w:val="o"/>
+      <w:lvlJc w:val="left"/>
+      <w:pPr>
+        <w:tabs>
+          <w:tab w:val="num" w:pos="1440"/>
+        </w:tabs>
+        <w:ind w:left="1440" w:hanging="360"/>
+      </w:pPr>
+      <w:rPr>
+        <w:rFonts w:ascii="Courier New" w:hAnsi="Courier New" w:hint="default"/>
+        <w:sz w:val="20"/>
+      </w:rPr>
+    </w:lvl>
+    <w:lvl w:ilvl="2" w:tentative="1">
+      <w:start w:val="1"/>
+      <w:numFmt w:val="bullet"/>
+      <w:lvlText w:val=""/>
+      <w:lvlJc w:val="left"/>
+      <w:pPr>
+        <w:tabs>
+          <w:tab w:val="num" w:pos="2160"/>
+        </w:tabs>
+        <w:ind w:left="2160" w:hanging="360"/>
+      </w:pPr>
+      <w:rPr>
+        <w:rFonts w:ascii="Wingdings" w:hAnsi="Wingdings" w:hint="default"/>
+        <w:sz w:val="20"/>
+      </w:rPr>
+    </w:lvl>
+    <w:lvl w:ilvl="3" w:tentative="1">
+      <w:start w:val="1"/>
+      <w:numFmt w:val="bullet"/>
+      <w:lvlText w:val=""/>
+      <w:lvlJc w:val="left"/>
+      <w:pPr>
+        <w:tabs>
+          <w:tab w:val="num" w:pos="2880"/>
+        </w:tabs>
+        <w:ind w:left="2880" w:hanging="360"/>
+      </w:pPr>
+      <w:rPr>
+        <w:rFonts w:ascii="Wingdings" w:hAnsi="Wingdings" w:hint="default"/>
+        <w:sz w:val="20"/>
+      </w:rPr>
+    </w:lvl>
+    <w:lvl w:ilvl="4" w:tentative="1">
+      <w:start w:val="1"/>
+      <w:numFmt w:val="bullet"/>
+      <w:lvlText w:val=""/>
+      <w:lvlJc w:val="left"/>
+      <w:pPr>
+        <w:tabs>
+          <w:tab w:val="num" w:pos="3600"/>
+        </w:tabs>
+        <w:ind w:left="3600" w:hanging="360"/>
+      </w:pPr>
+      <w:rPr>
+        <w:rFonts w:ascii="Wingdings" w:hAnsi="Wingdings" w:hint="default"/>
+        <w:sz w:val="20"/>
+      </w:rPr>
+    </w:lvl>
+    <w:lvl w:ilvl="5" w:tentative="1">
+      <w:start w:val="1"/>
+      <w:numFmt w:val="bullet"/>
+      <w:lvlText w:val=""/>
+      <w:lvlJc w:val="left"/>
+      <w:pPr>
+        <w:tabs>
+          <w:tab w:val="num" w:pos="4320"/>
+        </w:tabs>
+        <w:ind w:left="4320" w:hanging="360"/>
+      </w:pPr>
+      <w:rPr>
+        <w:rFonts w:ascii="Wingdings" w:hAnsi="Wingdings" w:hint="default"/>
+        <w:sz w:val="20"/>
+      </w:rPr>
+    </w:lvl>
+    <w:lvl w:ilvl="6" w:tentative="1">
+      <w:start w:val="1"/>
+      <w:numFmt w:val="bullet"/>
+      <w:lvlText w:val=""/>
+      <w:lvlJc w:val="left"/>
+      <w:pPr>
+        <w:tabs>
+          <w:tab w:val="num" w:pos="5040"/>
+        </w:tabs>
+        <w:ind w:left="5040" w:hanging="360"/>
+      </w:pPr>
+      <w:rPr>
+        <w:rFonts w:ascii="Wingdings" w:hAnsi="Wingdings" w:hint="default"/>
+        <w:sz w:val="20"/>
+      </w:rPr>
+    </w:lvl>
+    <w:lvl w:ilvl="7" w:tentative="1">
+      <w:start w:val="1"/>
+      <w:numFmt w:val="bullet"/>
+      <w:lvlText w:val=""/>
+      <w:lvlJc w:val="left"/>
+      <w:pPr>
+        <w:tabs>
+          <w:tab w:val="num" w:pos="5760"/>
+        </w:tabs>
+        <w:ind w:left="5760" w:hanging="360"/>
+      </w:pPr>
+      <w:rPr>
+        <w:rFonts w:ascii="Wingdings" w:hAnsi="Wingdings" w:hint="default"/>
+        <w:sz w:val="20"/>
+      </w:rPr>
+    </w:lvl>
+    <w:lvl w:ilvl="8" w:tentative="1">
+      <w:start w:val="1"/>
+      <w:numFmt w:val="bullet"/>
+      <w:lvlText w:val=""/>
+      <w:lvlJc w:val="left"/>
+      <w:pPr>
+        <w:tabs>
+          <w:tab w:val="num" w:pos="6480"/>
+        </w:tabs>
+        <w:ind w:left="6480" w:hanging="360"/>
+      </w:pPr>
+      <w:rPr>
+        <w:rFonts w:ascii="Wingdings" w:hAnsi="Wingdings" w:hint="default"/>
+        <w:sz w:val="20"/>
+      </w:rPr>
+    </w:lvl>
+  </w:abstractNum>
+  <w:abstractNum w:abstractNumId="2" w15:restartNumberingAfterBreak="0">
+    <w:nsid w:val="14AC2FB0"/>
+    <w:multiLevelType w:val="multilevel"/>
+    <w:tmpl w:val="60786E88"/>
+    <w:lvl w:ilvl="0">
+      <w:start w:val="1"/>
+      <w:numFmt w:val="bullet"/>
+      <w:lvlText w:val=""/>
+      <w:lvlJc w:val="left"/>
+      <w:pPr>
+        <w:tabs>
+          <w:tab w:val="num" w:pos="720"/>
+        </w:tabs>
+        <w:ind w:left="720" w:hanging="360"/>
+      </w:pPr>
+      <w:rPr>
+        <w:rFonts w:ascii="Symbol" w:hAnsi="Symbol" w:hint="default"/>
+        <w:sz w:val="20"/>
+      </w:rPr>
+    </w:lvl>
+    <w:lvl w:ilvl="1" w:tentative="1">
+      <w:start w:val="1"/>
+      <w:numFmt w:val="bullet"/>
+      <w:lvlText w:val="o"/>
+      <w:lvlJc w:val="left"/>
+      <w:pPr>
+        <w:tabs>
+          <w:tab w:val="num" w:pos="1440"/>
+        </w:tabs>
+        <w:ind w:left="1440" w:hanging="360"/>
+      </w:pPr>
+      <w:rPr>
+        <w:rFonts w:ascii="Courier New" w:hAnsi="Courier New" w:hint="default"/>
+        <w:sz w:val="20"/>
+      </w:rPr>
+    </w:lvl>
+    <w:lvl w:ilvl="2" w:tentative="1">
+      <w:start w:val="1"/>
+      <w:numFmt w:val="bullet"/>
+      <w:lvlText w:val=""/>
+      <w:lvlJc w:val="left"/>
+      <w:pPr>
+        <w:tabs>
+          <w:tab w:val="num" w:pos="2160"/>
+        </w:tabs>
+        <w:ind w:left="2160" w:hanging="360"/>
+      </w:pPr>
+      <w:rPr>
+        <w:rFonts w:ascii="Wingdings" w:hAnsi="Wingdings" w:hint="default"/>
+        <w:sz w:val="20"/>
+      </w:rPr>
+    </w:lvl>
+    <w:lvl w:ilvl="3" w:tentative="1">
+      <w:start w:val="1"/>
+      <w:numFmt w:val="bullet"/>
+      <w:lvlText w:val=""/>
+      <w:lvlJc w:val="left"/>
+      <w:pPr>
+        <w:tabs>
+          <w:tab w:val="num" w:pos="2880"/>
+        </w:tabs>
+        <w:ind w:left="2880" w:hanging="360"/>
+      </w:pPr>
+      <w:rPr>
+        <w:rFonts w:ascii="Wingdings" w:hAnsi="Wingdings" w:hint="default"/>
+        <w:sz w:val="20"/>
+      </w:rPr>
+    </w:lvl>
+    <w:lvl w:ilvl="4" w:tentative="1">
+      <w:start w:val="1"/>
+      <w:numFmt w:val="bullet"/>
+      <w:lvlText w:val=""/>
+      <w:lvlJc w:val="left"/>
+      <w:pPr>
+        <w:tabs>
+          <w:tab w:val="num" w:pos="3600"/>
+        </w:tabs>
+        <w:ind w:left="3600" w:hanging="360"/>
+      </w:pPr>
+      <w:rPr>
+        <w:rFonts w:ascii="Wingdings" w:hAnsi="Wingdings" w:hint="default"/>
+        <w:sz w:val="20"/>
+      </w:rPr>
+    </w:lvl>
+    <w:lvl w:ilvl="5" w:tentative="1">
+      <w:start w:val="1"/>
+      <w:numFmt w:val="bullet"/>
+      <w:lvlText w:val=""/>
+      <w:lvlJc w:val="left"/>
+      <w:pPr>
+        <w:tabs>
+          <w:tab w:val="num" w:pos="4320"/>
+        </w:tabs>
+        <w:ind w:left="4320" w:hanging="360"/>
+      </w:pPr>
+      <w:rPr>
+        <w:rFonts w:ascii="Wingdings" w:hAnsi="Wingdings" w:hint="default"/>
+        <w:sz w:val="20"/>
+      </w:rPr>
+    </w:lvl>
+    <w:lvl w:ilvl="6" w:tentative="1">
+      <w:start w:val="1"/>
+      <w:numFmt w:val="bullet"/>
+      <w:lvlText w:val=""/>
+      <w:lvlJc w:val="left"/>
+      <w:pPr>
+        <w:tabs>
+          <w:tab w:val="num" w:pos="5040"/>
+        </w:tabs>
+        <w:ind w:left="5040" w:hanging="360"/>
+      </w:pPr>
+      <w:rPr>
+        <w:rFonts w:ascii="Wingdings" w:hAnsi="Wingdings" w:hint="default"/>
+        <w:sz w:val="20"/>
+      </w:rPr>
+    </w:lvl>
+    <w:lvl w:ilvl="7" w:tentative="1">
+      <w:start w:val="1"/>
+      <w:numFmt w:val="bullet"/>
+      <w:lvlText w:val=""/>
+      <w:lvlJc w:val="left"/>
+      <w:pPr>
+        <w:tabs>
+          <w:tab w:val="num" w:pos="5760"/>
+        </w:tabs>
+        <w:ind w:left="5760" w:hanging="360"/>
+      </w:pPr>
+      <w:rPr>
+        <w:rFonts w:ascii="Wingdings" w:hAnsi="Wingdings" w:hint="default"/>
+        <w:sz w:val="20"/>
+      </w:rPr>
+    </w:lvl>
+    <w:lvl w:ilvl="8" w:tentative="1">
+      <w:start w:val="1"/>
+      <w:numFmt w:val="bullet"/>
+      <w:lvlText w:val=""/>
+      <w:lvlJc w:val="left"/>
+      <w:pPr>
+        <w:tabs>
+          <w:tab w:val="num" w:pos="6480"/>
+        </w:tabs>
+        <w:ind w:left="6480" w:hanging="360"/>
+      </w:pPr>
+      <w:rPr>
+        <w:rFonts w:ascii="Wingdings" w:hAnsi="Wingdings" w:hint="default"/>
+        <w:sz w:val="20"/>
+      </w:rPr>
+    </w:lvl>
+  </w:abstractNum>
+  <w:abstractNum w:abstractNumId="3" w15:restartNumberingAfterBreak="0">
+    <w:nsid w:val="19ED4E0F"/>
+    <w:multiLevelType w:val="multilevel"/>
+    <w:tmpl w:val="D0C0DE16"/>
+    <w:lvl w:ilvl="0">
+      <w:start w:val="1"/>
+      <w:numFmt w:val="bullet"/>
+      <w:lvlText w:val=""/>
+      <w:lvlJc w:val="left"/>
+      <w:pPr>
+        <w:tabs>
+          <w:tab w:val="num" w:pos="720"/>
+        </w:tabs>
+        <w:ind w:left="720" w:hanging="360"/>
+      </w:pPr>
+      <w:rPr>
+        <w:rFonts w:ascii="Symbol" w:hAnsi="Symbol" w:hint="default"/>
+        <w:sz w:val="20"/>
+      </w:rPr>
+    </w:lvl>
+    <w:lvl w:ilvl="1" w:tentative="1">
+      <w:start w:val="1"/>
+      <w:numFmt w:val="bullet"/>
+      <w:lvlText w:val="o"/>
+      <w:lvlJc w:val="left"/>
+      <w:pPr>
+        <w:tabs>
+          <w:tab w:val="num" w:pos="1440"/>
+        </w:tabs>
+        <w:ind w:left="1440" w:hanging="360"/>
+      </w:pPr>
+      <w:rPr>
+        <w:rFonts w:ascii="Courier New" w:hAnsi="Courier New" w:hint="default"/>
+        <w:sz w:val="20"/>
+      </w:rPr>
+    </w:lvl>
+    <w:lvl w:ilvl="2" w:tentative="1">
+      <w:start w:val="1"/>
+      <w:numFmt w:val="bullet"/>
+      <w:lvlText w:val=""/>
+      <w:lvlJc w:val="left"/>
+      <w:pPr>
+        <w:tabs>
+          <w:tab w:val="num" w:pos="2160"/>
+        </w:tabs>
+        <w:ind w:left="2160" w:hanging="360"/>
+      </w:pPr>
+      <w:rPr>
+        <w:rFonts w:ascii="Wingdings" w:hAnsi="Wingdings" w:hint="default"/>
+        <w:sz w:val="20"/>
+      </w:rPr>
+    </w:lvl>
+    <w:lvl w:ilvl="3" w:tentative="1">
+      <w:start w:val="1"/>
+      <w:numFmt w:val="bullet"/>
+      <w:lvlText w:val=""/>
+      <w:lvlJc w:val="left"/>
+      <w:pPr>
+        <w:tabs>
+          <w:tab w:val="num" w:pos="2880"/>
+        </w:tabs>
+        <w:ind w:left="2880" w:hanging="360"/>
+      </w:pPr>
+      <w:rPr>
+        <w:rFonts w:ascii="Wingdings" w:hAnsi="Wingdings" w:hint="default"/>
+        <w:sz w:val="20"/>
+      </w:rPr>
+    </w:lvl>
+    <w:lvl w:ilvl="4" w:tentative="1">
+      <w:start w:val="1"/>
+      <w:numFmt w:val="bullet"/>
+      <w:lvlText w:val=""/>
+      <w:lvlJc w:val="left"/>
+      <w:pPr>
+        <w:tabs>
+          <w:tab w:val="num" w:pos="3600"/>
+        </w:tabs>
+        <w:ind w:left="3600" w:hanging="360"/>
+      </w:pPr>
+      <w:rPr>
+        <w:rFonts w:ascii="Wingdings" w:hAnsi="Wingdings" w:hint="default"/>
+        <w:sz w:val="20"/>
+      </w:rPr>
+    </w:lvl>
+    <w:lvl w:ilvl="5" w:tentative="1">
+      <w:start w:val="1"/>
+      <w:numFmt w:val="bullet"/>
+      <w:lvlText w:val=""/>
+      <w:lvlJc w:val="left"/>
+      <w:pPr>
+        <w:tabs>
+          <w:tab w:val="num" w:pos="4320"/>
+        </w:tabs>
+        <w:ind w:left="4320" w:hanging="360"/>
+      </w:pPr>
+      <w:rPr>
+        <w:rFonts w:ascii="Wingdings" w:hAnsi="Wingdings" w:hint="default"/>
+        <w:sz w:val="20"/>
+      </w:rPr>
+    </w:lvl>
+    <w:lvl w:ilvl="6" w:tentative="1">
+      <w:start w:val="1"/>
+      <w:numFmt w:val="bullet"/>
+      <w:lvlText w:val=""/>
+      <w:lvlJc w:val="left"/>
+      <w:pPr>
+        <w:tabs>
+          <w:tab w:val="num" w:pos="5040"/>
+        </w:tabs>
+        <w:ind w:left="5040" w:hanging="360"/>
+      </w:pPr>
+      <w:rPr>
+        <w:rFonts w:ascii="Wingdings" w:hAnsi="Wingdings" w:hint="default"/>
+        <w:sz w:val="20"/>
+      </w:rPr>
+    </w:lvl>
+    <w:lvl w:ilvl="7" w:tentative="1">
+      <w:start w:val="1"/>
+      <w:numFmt w:val="bullet"/>
+      <w:lvlText w:val=""/>
+      <w:lvlJc w:val="left"/>
+      <w:pPr>
+        <w:tabs>
+          <w:tab w:val="num" w:pos="5760"/>
+        </w:tabs>
+        <w:ind w:left="5760" w:hanging="360"/>
+      </w:pPr>
+      <w:rPr>
+        <w:rFonts w:ascii="Wingdings" w:hAnsi="Wingdings" w:hint="default"/>
+        <w:sz w:val="20"/>
+      </w:rPr>
+    </w:lvl>
+    <w:lvl w:ilvl="8" w:tentative="1">
+      <w:start w:val="1"/>
+      <w:numFmt w:val="bullet"/>
+      <w:lvlText w:val=""/>
+      <w:lvlJc w:val="left"/>
+      <w:pPr>
+        <w:tabs>
+          <w:tab w:val="num" w:pos="6480"/>
+        </w:tabs>
+        <w:ind w:left="6480" w:hanging="360"/>
+      </w:pPr>
+      <w:rPr>
+        <w:rFonts w:ascii="Wingdings" w:hAnsi="Wingdings" w:hint="default"/>
+        <w:sz w:val="20"/>
+      </w:rPr>
+    </w:lvl>
+  </w:abstractNum>
+  <w:abstractNum w:abstractNumId="4" w15:restartNumberingAfterBreak="0">
+    <w:nsid w:val="33B021C8"/>
+    <w:multiLevelType w:val="multilevel"/>
+    <w:tmpl w:val="5B3227EC"/>
+    <w:lvl w:ilvl="0">
+      <w:start w:val="1"/>
+      <w:numFmt w:val="bullet"/>
+      <w:lvlText w:val=""/>
+      <w:lvlJc w:val="left"/>
+      <w:pPr>
+        <w:tabs>
+          <w:tab w:val="num" w:pos="720"/>
+        </w:tabs>
+        <w:ind w:left="720" w:hanging="360"/>
+      </w:pPr>
+      <w:rPr>
+        <w:rFonts w:ascii="Symbol" w:hAnsi="Symbol" w:hint="default"/>
+        <w:sz w:val="20"/>
+      </w:rPr>
+    </w:lvl>
+    <w:lvl w:ilvl="1" w:tentative="1">
+      <w:start w:val="1"/>
+      <w:numFmt w:val="bullet"/>
+      <w:lvlText w:val="o"/>
+      <w:lvlJc w:val="left"/>
+      <w:pPr>
+        <w:tabs>
+          <w:tab w:val="num" w:pos="1440"/>
+        </w:tabs>
+        <w:ind w:left="1440" w:hanging="360"/>
+      </w:pPr>
+      <w:rPr>
+        <w:rFonts w:ascii="Courier New" w:hAnsi="Courier New" w:hint="default"/>
+        <w:sz w:val="20"/>
+      </w:rPr>
+    </w:lvl>
+    <w:lvl w:ilvl="2" w:tentative="1">
+      <w:start w:val="1"/>
+      <w:numFmt w:val="bullet"/>
+      <w:lvlText w:val=""/>
+      <w:lvlJc w:val="left"/>
+      <w:pPr>
+        <w:tabs>
+          <w:tab w:val="num" w:pos="2160"/>
+        </w:tabs>
+        <w:ind w:left="2160" w:hanging="360"/>
+      </w:pPr>
+      <w:rPr>
+        <w:rFonts w:ascii="Wingdings" w:hAnsi="Wingdings" w:hint="default"/>
+        <w:sz w:val="20"/>
+      </w:rPr>
+    </w:lvl>
+    <w:lvl w:ilvl="3" w:tentative="1">
+      <w:start w:val="1"/>
+      <w:numFmt w:val="bullet"/>
+      <w:lvlText w:val=""/>
+      <w:lvlJc w:val="left"/>
+      <w:pPr>
+        <w:tabs>
+          <w:tab w:val="num" w:pos="2880"/>
+        </w:tabs>
+        <w:ind w:left="2880" w:hanging="360"/>
+      </w:pPr>
+      <w:rPr>
+        <w:rFonts w:ascii="Wingdings" w:hAnsi="Wingdings" w:hint="default"/>
+        <w:sz w:val="20"/>
+      </w:rPr>
+    </w:lvl>
+    <w:lvl w:ilvl="4" w:tentative="1">
+      <w:start w:val="1"/>
+      <w:numFmt w:val="bullet"/>
+      <w:lvlText w:val=""/>
+      <w:lvlJc w:val="left"/>
+      <w:pPr>
+        <w:tabs>
+          <w:tab w:val="num" w:pos="3600"/>
+        </w:tabs>
+        <w:ind w:left="3600" w:hanging="360"/>
+      </w:pPr>
+      <w:rPr>
+        <w:rFonts w:ascii="Wingdings" w:hAnsi="Wingdings" w:hint="default"/>
+        <w:sz w:val="20"/>
+      </w:rPr>
+    </w:lvl>
+    <w:lvl w:ilvl="5" w:tentative="1">
+      <w:start w:val="1"/>
+      <w:numFmt w:val="bullet"/>
+      <w:lvlText w:val=""/>
+      <w:lvlJc w:val="left"/>
+      <w:pPr>
+        <w:tabs>
+          <w:tab w:val="num" w:pos="4320"/>
+        </w:tabs>
+        <w:ind w:left="4320" w:hanging="360"/>
+      </w:pPr>
+      <w:rPr>
+        <w:rFonts w:ascii="Wingdings" w:hAnsi="Wingdings" w:hint="default"/>
+        <w:sz w:val="20"/>
+      </w:rPr>
+    </w:lvl>
+    <w:lvl w:ilvl="6" w:tentative="1">
+      <w:start w:val="1"/>
+      <w:numFmt w:val="bullet"/>
+      <w:lvlText w:val=""/>
+      <w:lvlJc w:val="left"/>
+      <w:pPr>
+        <w:tabs>
+          <w:tab w:val="num" w:pos="5040"/>
+        </w:tabs>
+        <w:ind w:left="5040" w:hanging="360"/>
+      </w:pPr>
+      <w:rPr>
+        <w:rFonts w:ascii="Wingdings" w:hAnsi="Wingdings" w:hint="default"/>
+        <w:sz w:val="20"/>
+      </w:rPr>
+    </w:lvl>
+    <w:lvl w:ilvl="7" w:tentative="1">
+      <w:start w:val="1"/>
+      <w:numFmt w:val="bullet"/>
+      <w:lvlText w:val=""/>
+      <w:lvlJc w:val="left"/>
+      <w:pPr>
+        <w:tabs>
+          <w:tab w:val="num" w:pos="5760"/>
+        </w:tabs>
+        <w:ind w:left="5760" w:hanging="360"/>
+      </w:pPr>
+      <w:rPr>
+        <w:rFonts w:ascii="Wingdings" w:hAnsi="Wingdings" w:hint="default"/>
+        <w:sz w:val="20"/>
+      </w:rPr>
+    </w:lvl>
+    <w:lvl w:ilvl="8" w:tentative="1">
+      <w:start w:val="1"/>
+      <w:numFmt w:val="bullet"/>
+      <w:lvlText w:val=""/>
+      <w:lvlJc w:val="left"/>
+      <w:pPr>
+        <w:tabs>
+          <w:tab w:val="num" w:pos="6480"/>
+        </w:tabs>
+        <w:ind w:left="6480" w:hanging="360"/>
+      </w:pPr>
+      <w:rPr>
+        <w:rFonts w:ascii="Wingdings" w:hAnsi="Wingdings" w:hint="default"/>
+        <w:sz w:val="20"/>
+      </w:rPr>
+    </w:lvl>
+  </w:abstractNum>
+  <w:abstractNum w:abstractNumId="5" w15:restartNumberingAfterBreak="0">
+    <w:nsid w:val="33B72B12"/>
+    <w:multiLevelType w:val="multilevel"/>
+    <w:tmpl w:val="FF62D5EC"/>
+    <w:lvl w:ilvl="0">
+      <w:start w:val="1"/>
+      <w:numFmt w:val="bullet"/>
+      <w:lvlText w:val=""/>
+      <w:lvlJc w:val="left"/>
+      <w:pPr>
+        <w:tabs>
+          <w:tab w:val="num" w:pos="720"/>
+        </w:tabs>
+        <w:ind w:left="720" w:hanging="360"/>
+      </w:pPr>
+      <w:rPr>
+        <w:rFonts w:ascii="Symbol" w:hAnsi="Symbol" w:hint="default"/>
+        <w:sz w:val="20"/>
+      </w:rPr>
+    </w:lvl>
+    <w:lvl w:ilvl="1" w:tentative="1">
+      <w:start w:val="1"/>
+      <w:numFmt w:val="bullet"/>
+      <w:lvlText w:val="o"/>
+      <w:lvlJc w:val="left"/>
+      <w:pPr>
+        <w:tabs>
+          <w:tab w:val="num" w:pos="1440"/>
+        </w:tabs>
+        <w:ind w:left="1440" w:hanging="360"/>
+      </w:pPr>
+      <w:rPr>
+        <w:rFonts w:ascii="Courier New" w:hAnsi="Courier New" w:hint="default"/>
+        <w:sz w:val="20"/>
+      </w:rPr>
+    </w:lvl>
+    <w:lvl w:ilvl="2" w:tentative="1">
+      <w:start w:val="1"/>
+      <w:numFmt w:val="bullet"/>
+      <w:lvlText w:val=""/>
+      <w:lvlJc w:val="left"/>
+      <w:pPr>
+        <w:tabs>
+          <w:tab w:val="num" w:pos="2160"/>
+        </w:tabs>
+        <w:ind w:left="2160" w:hanging="360"/>
+      </w:pPr>
+      <w:rPr>
+        <w:rFonts w:ascii="Wingdings" w:hAnsi="Wingdings" w:hint="default"/>
+        <w:sz w:val="20"/>
+      </w:rPr>
+    </w:lvl>
+    <w:lvl w:ilvl="3" w:tentative="1">
+      <w:start w:val="1"/>
+      <w:numFmt w:val="bullet"/>
+      <w:lvlText w:val=""/>
+      <w:lvlJc w:val="left"/>
+      <w:pPr>
+        <w:tabs>
+          <w:tab w:val="num" w:pos="2880"/>
+        </w:tabs>
+        <w:ind w:left="2880" w:hanging="360"/>
+      </w:pPr>
+      <w:rPr>
+        <w:rFonts w:ascii="Wingdings" w:hAnsi="Wingdings" w:hint="default"/>
+        <w:sz w:val="20"/>
+      </w:rPr>
+    </w:lvl>
+    <w:lvl w:ilvl="4" w:tentative="1">
+      <w:start w:val="1"/>
+      <w:numFmt w:val="bullet"/>
+      <w:lvlText w:val=""/>
+      <w:lvlJc w:val="left"/>
+      <w:pPr>
+        <w:tabs>
+          <w:tab w:val="num" w:pos="3600"/>
+        </w:tabs>
+        <w:ind w:left="3600" w:hanging="360"/>
+      </w:pPr>
+      <w:rPr>
+        <w:rFonts w:ascii="Wingdings" w:hAnsi="Wingdings" w:hint="default"/>
+        <w:sz w:val="20"/>
+      </w:rPr>
+    </w:lvl>
+    <w:lvl w:ilvl="5" w:tentative="1">
+      <w:start w:val="1"/>
+      <w:numFmt w:val="bullet"/>
+      <w:lvlText w:val=""/>
+      <w:lvlJc w:val="left"/>
+      <w:pPr>
+        <w:tabs>
+          <w:tab w:val="num" w:pos="4320"/>
+        </w:tabs>
+        <w:ind w:left="4320" w:hanging="360"/>
+      </w:pPr>
+      <w:rPr>
+        <w:rFonts w:ascii="Wingdings" w:hAnsi="Wingdings" w:hint="default"/>
+        <w:sz w:val="20"/>
+      </w:rPr>
+    </w:lvl>
+    <w:lvl w:ilvl="6" w:tentative="1">
+      <w:start w:val="1"/>
+      <w:numFmt w:val="bullet"/>
+      <w:lvlText w:val=""/>
+      <w:lvlJc w:val="left"/>
+      <w:pPr>
+        <w:tabs>
+          <w:tab w:val="num" w:pos="5040"/>
+        </w:tabs>
+        <w:ind w:left="5040" w:hanging="360"/>
+      </w:pPr>
+      <w:rPr>
+        <w:rFonts w:ascii="Wingdings" w:hAnsi="Wingdings" w:hint="default"/>
+        <w:sz w:val="20"/>
+      </w:rPr>
+    </w:lvl>
+    <w:lvl w:ilvl="7" w:tentative="1">
+      <w:start w:val="1"/>
+      <w:numFmt w:val="bullet"/>
+      <w:lvlText w:val=""/>
+      <w:lvlJc w:val="left"/>
+      <w:pPr>
+        <w:tabs>
+          <w:tab w:val="num" w:pos="5760"/>
+        </w:tabs>
+        <w:ind w:left="5760" w:hanging="360"/>
+      </w:pPr>
+      <w:rPr>
+        <w:rFonts w:ascii="Wingdings" w:hAnsi="Wingdings" w:hint="default"/>
+        <w:sz w:val="20"/>
+      </w:rPr>
+    </w:lvl>
+    <w:lvl w:ilvl="8" w:tentative="1">
+      <w:start w:val="1"/>
+      <w:numFmt w:val="bullet"/>
+      <w:lvlText w:val=""/>
+      <w:lvlJc w:val="left"/>
+      <w:pPr>
+        <w:tabs>
+          <w:tab w:val="num" w:pos="6480"/>
+        </w:tabs>
+        <w:ind w:left="6480" w:hanging="360"/>
+      </w:pPr>
+      <w:rPr>
+        <w:rFonts w:ascii="Wingdings" w:hAnsi="Wingdings" w:hint="default"/>
+        <w:sz w:val="20"/>
+      </w:rPr>
+    </w:lvl>
+  </w:abstractNum>
+  <w:abstractNum w:abstractNumId="6" w15:restartNumberingAfterBreak="0">
+    <w:nsid w:val="33EE7BA4"/>
+    <w:multiLevelType w:val="multilevel"/>
+    <w:tmpl w:val="1158A988"/>
+    <w:lvl w:ilvl="0">
+      <w:start w:val="1"/>
+      <w:numFmt w:val="bullet"/>
+      <w:lvlText w:val=""/>
+      <w:lvlJc w:val="left"/>
+      <w:pPr>
+        <w:tabs>
+          <w:tab w:val="num" w:pos="720"/>
+        </w:tabs>
+        <w:ind w:left="720" w:hanging="360"/>
+      </w:pPr>
+      <w:rPr>
+        <w:rFonts w:ascii="Symbol" w:hAnsi="Symbol" w:hint="default"/>
+        <w:sz w:val="20"/>
+      </w:rPr>
+    </w:lvl>
+    <w:lvl w:ilvl="1" w:tentative="1">
+      <w:start w:val="1"/>
+      <w:numFmt w:val="bullet"/>
+      <w:lvlText w:val="o"/>
+      <w:lvlJc w:val="left"/>
+      <w:pPr>
+        <w:tabs>
+          <w:tab w:val="num" w:pos="1440"/>
+        </w:tabs>
+        <w:ind w:left="1440" w:hanging="360"/>
+      </w:pPr>
+      <w:rPr>
+        <w:rFonts w:ascii="Courier New" w:hAnsi="Courier New" w:hint="default"/>
+        <w:sz w:val="20"/>
+      </w:rPr>
+    </w:lvl>
+    <w:lvl w:ilvl="2" w:tentative="1">
+      <w:start w:val="1"/>
+      <w:numFmt w:val="bullet"/>
+      <w:lvlText w:val=""/>
+      <w:lvlJc w:val="left"/>
+      <w:pPr>
+        <w:tabs>
+          <w:tab w:val="num" w:pos="2160"/>
+        </w:tabs>
+        <w:ind w:left="2160" w:hanging="360"/>
+      </w:pPr>
+      <w:rPr>
+        <w:rFonts w:ascii="Wingdings" w:hAnsi="Wingdings" w:hint="default"/>
+        <w:sz w:val="20"/>
+      </w:rPr>
+    </w:lvl>
+    <w:lvl w:ilvl="3" w:tentative="1">
+      <w:start w:val="1"/>
+      <w:numFmt w:val="bullet"/>
+      <w:lvlText w:val=""/>
+      <w:lvlJc w:val="left"/>
+      <w:pPr>
+        <w:tabs>
+          <w:tab w:val="num" w:pos="2880"/>
+        </w:tabs>
+        <w:ind w:left="2880" w:hanging="360"/>
+      </w:pPr>
+      <w:rPr>
+        <w:rFonts w:ascii="Wingdings" w:hAnsi="Wingdings" w:hint="default"/>
+        <w:sz w:val="20"/>
+      </w:rPr>
+    </w:lvl>
+    <w:lvl w:ilvl="4" w:tentative="1">
+      <w:start w:val="1"/>
+      <w:numFmt w:val="bullet"/>
+      <w:lvlText w:val=""/>
+      <w:lvlJc w:val="left"/>
+      <w:pPr>
+        <w:tabs>
+          <w:tab w:val="num" w:pos="3600"/>
+        </w:tabs>
+        <w:ind w:left="3600" w:hanging="360"/>
+      </w:pPr>
+      <w:rPr>
+        <w:rFonts w:ascii="Wingdings" w:hAnsi="Wingdings" w:hint="default"/>
+        <w:sz w:val="20"/>
+      </w:rPr>
+    </w:lvl>
+    <w:lvl w:ilvl="5" w:tentative="1">
+      <w:start w:val="1"/>
+      <w:numFmt w:val="bullet"/>
+      <w:lvlText w:val=""/>
+      <w:lvlJc w:val="left"/>
+      <w:pPr>
+        <w:tabs>
+          <w:tab w:val="num" w:pos="4320"/>
+        </w:tabs>
+        <w:ind w:left="4320" w:hanging="360"/>
+      </w:pPr>
+      <w:rPr>
+        <w:rFonts w:ascii="Wingdings" w:hAnsi="Wingdings" w:hint="default"/>
+        <w:sz w:val="20"/>
+      </w:rPr>
+    </w:lvl>
+    <w:lvl w:ilvl="6" w:tentative="1">
+      <w:start w:val="1"/>
+      <w:numFmt w:val="bullet"/>
+      <w:lvlText w:val=""/>
+      <w:lvlJc w:val="left"/>
+      <w:pPr>
+        <w:tabs>
+          <w:tab w:val="num" w:pos="5040"/>
+        </w:tabs>
+        <w:ind w:left="5040" w:hanging="360"/>
+      </w:pPr>
+      <w:rPr>
+        <w:rFonts w:ascii="Wingdings" w:hAnsi="Wingdings" w:hint="default"/>
+        <w:sz w:val="20"/>
+      </w:rPr>
+    </w:lvl>
+    <w:lvl w:ilvl="7" w:tentative="1">
+      <w:start w:val="1"/>
+      <w:numFmt w:val="bullet"/>
+      <w:lvlText w:val=""/>
+      <w:lvlJc w:val="left"/>
+      <w:pPr>
+        <w:tabs>
+          <w:tab w:val="num" w:pos="5760"/>
+        </w:tabs>
+        <w:ind w:left="5760" w:hanging="360"/>
+      </w:pPr>
+      <w:rPr>
+        <w:rFonts w:ascii="Wingdings" w:hAnsi="Wingdings" w:hint="default"/>
+        <w:sz w:val="20"/>
+      </w:rPr>
+    </w:lvl>
+    <w:lvl w:ilvl="8" w:tentative="1">
+      <w:start w:val="1"/>
+      <w:numFmt w:val="bullet"/>
+      <w:lvlText w:val=""/>
+      <w:lvlJc w:val="left"/>
+      <w:pPr>
+        <w:tabs>
+          <w:tab w:val="num" w:pos="6480"/>
+        </w:tabs>
+        <w:ind w:left="6480" w:hanging="360"/>
+      </w:pPr>
+      <w:rPr>
+        <w:rFonts w:ascii="Wingdings" w:hAnsi="Wingdings" w:hint="default"/>
+        <w:sz w:val="20"/>
+      </w:rPr>
+    </w:lvl>
+  </w:abstractNum>
+  <w:abstractNum w:abstractNumId="7" w15:restartNumberingAfterBreak="0">
+    <w:nsid w:val="3B6B40AD"/>
+    <w:multiLevelType w:val="multilevel"/>
+    <w:tmpl w:val="E7E24F9C"/>
+    <w:lvl w:ilvl="0">
+      <w:start w:val="1"/>
+      <w:numFmt w:val="bullet"/>
+      <w:lvlText w:val=""/>
+      <w:lvlJc w:val="left"/>
+      <w:pPr>
+        <w:tabs>
+          <w:tab w:val="num" w:pos="720"/>
+        </w:tabs>
+        <w:ind w:left="720" w:hanging="360"/>
+      </w:pPr>
+      <w:rPr>
+        <w:rFonts w:ascii="Symbol" w:hAnsi="Symbol" w:hint="default"/>
+        <w:sz w:val="20"/>
+      </w:rPr>
+    </w:lvl>
+    <w:lvl w:ilvl="1" w:tentative="1">
+      <w:start w:val="1"/>
+      <w:numFmt w:val="bullet"/>
+      <w:lvlText w:val="o"/>
+      <w:lvlJc w:val="left"/>
+      <w:pPr>
+        <w:tabs>
+          <w:tab w:val="num" w:pos="1440"/>
+        </w:tabs>
+        <w:ind w:left="1440" w:hanging="360"/>
+      </w:pPr>
+      <w:rPr>
+        <w:rFonts w:ascii="Courier New" w:hAnsi="Courier New" w:hint="default"/>
+        <w:sz w:val="20"/>
+      </w:rPr>
+    </w:lvl>
+    <w:lvl w:ilvl="2" w:tentative="1">
+      <w:start w:val="1"/>
+      <w:numFmt w:val="bullet"/>
+      <w:lvlText w:val=""/>
+      <w:lvlJc w:val="left"/>
+      <w:pPr>
+        <w:tabs>
+          <w:tab w:val="num" w:pos="2160"/>
+        </w:tabs>
+        <w:ind w:left="2160" w:hanging="360"/>
+      </w:pPr>
+      <w:rPr>
+        <w:rFonts w:ascii="Wingdings" w:hAnsi="Wingdings" w:hint="default"/>
+        <w:sz w:val="20"/>
+      </w:rPr>
+    </w:lvl>
+    <w:lvl w:ilvl="3" w:tentative="1">
+      <w:start w:val="1"/>
+      <w:numFmt w:val="bullet"/>
+      <w:lvlText w:val=""/>
+      <w:lvlJc w:val="left"/>
+      <w:pPr>
+        <w:tabs>
+          <w:tab w:val="num" w:pos="2880"/>
+        </w:tabs>
+        <w:ind w:left="2880" w:hanging="360"/>
+      </w:pPr>
+      <w:rPr>
+        <w:rFonts w:ascii="Wingdings" w:hAnsi="Wingdings" w:hint="default"/>
+        <w:sz w:val="20"/>
+      </w:rPr>
+    </w:lvl>
+    <w:lvl w:ilvl="4" w:tentative="1">
+      <w:start w:val="1"/>
+      <w:numFmt w:val="bullet"/>
+      <w:lvlText w:val=""/>
+      <w:lvlJc w:val="left"/>
+      <w:pPr>
+        <w:tabs>
+          <w:tab w:val="num" w:pos="3600"/>
+        </w:tabs>
+        <w:ind w:left="3600" w:hanging="360"/>
+      </w:pPr>
+      <w:rPr>
+        <w:rFonts w:ascii="Wingdings" w:hAnsi="Wingdings" w:hint="default"/>
+        <w:sz w:val="20"/>
+      </w:rPr>
+    </w:lvl>
+    <w:lvl w:ilvl="5" w:tentative="1">
+      <w:start w:val="1"/>
+      <w:numFmt w:val="bullet"/>
+      <w:lvlText w:val=""/>
+      <w:lvlJc w:val="left"/>
+      <w:pPr>
+        <w:tabs>
+          <w:tab w:val="num" w:pos="4320"/>
+        </w:tabs>
+        <w:ind w:left="4320" w:hanging="360"/>
+      </w:pPr>
+      <w:rPr>
+        <w:rFonts w:ascii="Wingdings" w:hAnsi="Wingdings" w:hint="default"/>
+        <w:sz w:val="20"/>
+      </w:rPr>
+    </w:lvl>
+    <w:lvl w:ilvl="6" w:tentative="1">
+      <w:start w:val="1"/>
+      <w:numFmt w:val="bullet"/>
+      <w:lvlText w:val=""/>
+      <w:lvlJc w:val="left"/>
+      <w:pPr>
+        <w:tabs>
+          <w:tab w:val="num" w:pos="5040"/>
+        </w:tabs>
+        <w:ind w:left="5040" w:hanging="360"/>
+      </w:pPr>
+      <w:rPr>
+        <w:rFonts w:ascii="Wingdings" w:hAnsi="Wingdings" w:hint="default"/>
+        <w:sz w:val="20"/>
+      </w:rPr>
+    </w:lvl>
+    <w:lvl w:ilvl="7" w:tentative="1">
+      <w:start w:val="1"/>
+      <w:numFmt w:val="bullet"/>
+      <w:lvlText w:val=""/>
+      <w:lvlJc w:val="left"/>
+      <w:pPr>
+        <w:tabs>
+          <w:tab w:val="num" w:pos="5760"/>
+        </w:tabs>
+        <w:ind w:left="5760" w:hanging="360"/>
+      </w:pPr>
+      <w:rPr>
+        <w:rFonts w:ascii="Wingdings" w:hAnsi="Wingdings" w:hint="default"/>
+        <w:sz w:val="20"/>
+      </w:rPr>
+    </w:lvl>
+    <w:lvl w:ilvl="8" w:tentative="1">
+      <w:start w:val="1"/>
+      <w:numFmt w:val="bullet"/>
+      <w:lvlText w:val=""/>
+      <w:lvlJc w:val="left"/>
+      <w:pPr>
+        <w:tabs>
+          <w:tab w:val="num" w:pos="6480"/>
+        </w:tabs>
+        <w:ind w:left="6480" w:hanging="360"/>
+      </w:pPr>
+      <w:rPr>
+        <w:rFonts w:ascii="Wingdings" w:hAnsi="Wingdings" w:hint="default"/>
+        <w:sz w:val="20"/>
+      </w:rPr>
+    </w:lvl>
+  </w:abstractNum>
+  <w:abstractNum w:abstractNumId="8" w15:restartNumberingAfterBreak="0">
+    <w:nsid w:val="45D53009"/>
+    <w:multiLevelType w:val="multilevel"/>
+    <w:tmpl w:val="FE3CF59C"/>
+    <w:lvl w:ilvl="0">
+      <w:start w:val="1"/>
+      <w:numFmt w:val="bullet"/>
+      <w:lvlText w:val=""/>
+      <w:lvlJc w:val="left"/>
+      <w:pPr>
+        <w:tabs>
+          <w:tab w:val="num" w:pos="720"/>
+        </w:tabs>
+        <w:ind w:left="720" w:hanging="360"/>
+      </w:pPr>
+      <w:rPr>
+        <w:rFonts w:ascii="Symbol" w:hAnsi="Symbol" w:hint="default"/>
+        <w:sz w:val="20"/>
+      </w:rPr>
+    </w:lvl>
+    <w:lvl w:ilvl="1" w:tentative="1">
+      <w:start w:val="1"/>
+      <w:numFmt w:val="bullet"/>
+      <w:lvlText w:val="o"/>
+      <w:lvlJc w:val="left"/>
+      <w:pPr>
+        <w:tabs>
+          <w:tab w:val="num" w:pos="1440"/>
+        </w:tabs>
+        <w:ind w:left="1440" w:hanging="360"/>
+      </w:pPr>
+      <w:rPr>
+        <w:rFonts w:ascii="Courier New" w:hAnsi="Courier New" w:hint="default"/>
+        <w:sz w:val="20"/>
+      </w:rPr>
+    </w:lvl>
+    <w:lvl w:ilvl="2" w:tentative="1">
+      <w:start w:val="1"/>
+      <w:numFmt w:val="bullet"/>
+      <w:lvlText w:val=""/>
+      <w:lvlJc w:val="left"/>
+      <w:pPr>
+        <w:tabs>
+          <w:tab w:val="num" w:pos="2160"/>
+        </w:tabs>
+        <w:ind w:left="2160" w:hanging="360"/>
+      </w:pPr>
+      <w:rPr>
+        <w:rFonts w:ascii="Wingdings" w:hAnsi="Wingdings" w:hint="default"/>
+        <w:sz w:val="20"/>
+      </w:rPr>
+    </w:lvl>
+    <w:lvl w:ilvl="3" w:tentative="1">
+      <w:start w:val="1"/>
+      <w:numFmt w:val="bullet"/>
+      <w:lvlText w:val=""/>
+      <w:lvlJc w:val="left"/>
+      <w:pPr>
+        <w:tabs>
+          <w:tab w:val="num" w:pos="2880"/>
+        </w:tabs>
+        <w:ind w:left="2880" w:hanging="360"/>
+      </w:pPr>
+      <w:rPr>
+        <w:rFonts w:ascii="Wingdings" w:hAnsi="Wingdings" w:hint="default"/>
+        <w:sz w:val="20"/>
+      </w:rPr>
+    </w:lvl>
+    <w:lvl w:ilvl="4" w:tentative="1">
+      <w:start w:val="1"/>
+      <w:numFmt w:val="bullet"/>
+      <w:lvlText w:val=""/>
+      <w:lvlJc w:val="left"/>
+      <w:pPr>
+        <w:tabs>
+          <w:tab w:val="num" w:pos="3600"/>
+        </w:tabs>
+        <w:ind w:left="3600" w:hanging="360"/>
+      </w:pPr>
+      <w:rPr>
+        <w:rFonts w:ascii="Wingdings" w:hAnsi="Wingdings" w:hint="default"/>
+        <w:sz w:val="20"/>
+      </w:rPr>
+    </w:lvl>
+    <w:lvl w:ilvl="5" w:tentative="1">
+      <w:start w:val="1"/>
+      <w:numFmt w:val="bullet"/>
+      <w:lvlText w:val=""/>
+      <w:lvlJc w:val="left"/>
+      <w:pPr>
+        <w:tabs>
+          <w:tab w:val="num" w:pos="4320"/>
+        </w:tabs>
+        <w:ind w:left="4320" w:hanging="360"/>
+      </w:pPr>
+      <w:rPr>
+        <w:rFonts w:ascii="Wingdings" w:hAnsi="Wingdings" w:hint="default"/>
+        <w:sz w:val="20"/>
+      </w:rPr>
+    </w:lvl>
+    <w:lvl w:ilvl="6" w:tentative="1">
+      <w:start w:val="1"/>
+      <w:numFmt w:val="bullet"/>
+      <w:lvlText w:val=""/>
+      <w:lvlJc w:val="left"/>
+      <w:pPr>
+        <w:tabs>
+          <w:tab w:val="num" w:pos="5040"/>
+        </w:tabs>
+        <w:ind w:left="5040" w:hanging="360"/>
+      </w:pPr>
+      <w:rPr>
+        <w:rFonts w:ascii="Wingdings" w:hAnsi="Wingdings" w:hint="default"/>
+        <w:sz w:val="20"/>
+      </w:rPr>
+    </w:lvl>
+    <w:lvl w:ilvl="7" w:tentative="1">
+      <w:start w:val="1"/>
+      <w:numFmt w:val="bullet"/>
+      <w:lvlText w:val=""/>
+      <w:lvlJc w:val="left"/>
+      <w:pPr>
+        <w:tabs>
+          <w:tab w:val="num" w:pos="5760"/>
+        </w:tabs>
+        <w:ind w:left="5760" w:hanging="360"/>
+      </w:pPr>
+      <w:rPr>
+        <w:rFonts w:ascii="Wingdings" w:hAnsi="Wingdings" w:hint="default"/>
+        <w:sz w:val="20"/>
+      </w:rPr>
+    </w:lvl>
+    <w:lvl w:ilvl="8" w:tentative="1">
+      <w:start w:val="1"/>
+      <w:numFmt w:val="bullet"/>
+      <w:lvlText w:val=""/>
+      <w:lvlJc w:val="left"/>
+      <w:pPr>
+        <w:tabs>
+          <w:tab w:val="num" w:pos="6480"/>
+        </w:tabs>
+        <w:ind w:left="6480" w:hanging="360"/>
+      </w:pPr>
+      <w:rPr>
+        <w:rFonts w:ascii="Wingdings" w:hAnsi="Wingdings" w:hint="default"/>
+        <w:sz w:val="20"/>
+      </w:rPr>
+    </w:lvl>
+  </w:abstractNum>
+  <w:abstractNum w:abstractNumId="9" w15:restartNumberingAfterBreak="0">
+    <w:nsid w:val="655F4C4C"/>
+    <w:multiLevelType w:val="multilevel"/>
+    <w:tmpl w:val="83D6324A"/>
+    <w:lvl w:ilvl="0">
+      <w:start w:val="1"/>
+      <w:numFmt w:val="bullet"/>
+      <w:lvlText w:val=""/>
+      <w:lvlJc w:val="left"/>
+      <w:pPr>
+        <w:tabs>
+          <w:tab w:val="num" w:pos="720"/>
+        </w:tabs>
+        <w:ind w:left="720" w:hanging="360"/>
+      </w:pPr>
+      <w:rPr>
+        <w:rFonts w:ascii="Symbol" w:hAnsi="Symbol" w:hint="default"/>
+        <w:sz w:val="20"/>
+      </w:rPr>
+    </w:lvl>
+    <w:lvl w:ilvl="1" w:tentative="1">
+      <w:start w:val="1"/>
+      <w:numFmt w:val="bullet"/>
+      <w:lvlText w:val="o"/>
+      <w:lvlJc w:val="left"/>
+      <w:pPr>
+        <w:tabs>
+          <w:tab w:val="num" w:pos="1440"/>
+        </w:tabs>
+        <w:ind w:left="1440" w:hanging="360"/>
+      </w:pPr>
+      <w:rPr>
+        <w:rFonts w:ascii="Courier New" w:hAnsi="Courier New" w:hint="default"/>
+        <w:sz w:val="20"/>
+      </w:rPr>
+    </w:lvl>
+    <w:lvl w:ilvl="2" w:tentative="1">
+      <w:start w:val="1"/>
+      <w:numFmt w:val="bullet"/>
+      <w:lvlText w:val=""/>
+      <w:lvlJc w:val="left"/>
+      <w:pPr>
+        <w:tabs>
+          <w:tab w:val="num" w:pos="2160"/>
+        </w:tabs>
+        <w:ind w:left="2160" w:hanging="360"/>
+      </w:pPr>
+      <w:rPr>
+        <w:rFonts w:ascii="Wingdings" w:hAnsi="Wingdings" w:hint="default"/>
+        <w:sz w:val="20"/>
+      </w:rPr>
+    </w:lvl>
+    <w:lvl w:ilvl="3" w:tentative="1">
+      <w:start w:val="1"/>
+      <w:numFmt w:val="bullet"/>
+      <w:lvlText w:val=""/>
+      <w:lvlJc w:val="left"/>
+      <w:pPr>
+        <w:tabs>
+          <w:tab w:val="num" w:pos="2880"/>
+        </w:tabs>
+        <w:ind w:left="2880" w:hanging="360"/>
+      </w:pPr>
+      <w:rPr>
+        <w:rFonts w:ascii="Wingdings" w:hAnsi="Wingdings" w:hint="default"/>
+        <w:sz w:val="20"/>
+      </w:rPr>
+    </w:lvl>
+    <w:lvl w:ilvl="4" w:tentative="1">
+      <w:start w:val="1"/>
+      <w:numFmt w:val="bullet"/>
+      <w:lvlText w:val=""/>
+      <w:lvlJc w:val="left"/>
+      <w:pPr>
+        <w:tabs>
+          <w:tab w:val="num" w:pos="3600"/>
+        </w:tabs>
+        <w:ind w:left="3600" w:hanging="360"/>
+      </w:pPr>
+      <w:rPr>
+        <w:rFonts w:ascii="Wingdings" w:hAnsi="Wingdings" w:hint="default"/>
+        <w:sz w:val="20"/>
+      </w:rPr>
+    </w:lvl>
+    <w:lvl w:ilvl="5" w:tentative="1">
+      <w:start w:val="1"/>
+      <w:numFmt w:val="bullet"/>
+      <w:lvlText w:val=""/>
+      <w:lvlJc w:val="left"/>
+      <w:pPr>
+        <w:tabs>
+          <w:tab w:val="num" w:pos="4320"/>
+        </w:tabs>
+        <w:ind w:left="4320" w:hanging="360"/>
+      </w:pPr>
+      <w:rPr>
+        <w:rFonts w:ascii="Wingdings" w:hAnsi="Wingdings" w:hint="default"/>
+        <w:sz w:val="20"/>
+      </w:rPr>
+    </w:lvl>
+    <w:lvl w:ilvl="6" w:tentative="1">
+      <w:start w:val="1"/>
+      <w:numFmt w:val="bullet"/>
+      <w:lvlText w:val=""/>
+      <w:lvlJc w:val="left"/>
+      <w:pPr>
+        <w:tabs>
+          <w:tab w:val="num" w:pos="5040"/>
+        </w:tabs>
+        <w:ind w:left="5040" w:hanging="360"/>
+      </w:pPr>
+      <w:rPr>
+        <w:rFonts w:ascii="Wingdings" w:hAnsi="Wingdings" w:hint="default"/>
+        <w:sz w:val="20"/>
+      </w:rPr>
+    </w:lvl>
+    <w:lvl w:ilvl="7" w:tentative="1">
+      <w:start w:val="1"/>
+      <w:numFmt w:val="bullet"/>
+      <w:lvlText w:val=""/>
+      <w:lvlJc w:val="left"/>
+      <w:pPr>
+        <w:tabs>
+          <w:tab w:val="num" w:pos="5760"/>
+        </w:tabs>
+        <w:ind w:left="5760" w:hanging="360"/>
+      </w:pPr>
+      <w:rPr>
+        <w:rFonts w:ascii="Wingdings" w:hAnsi="Wingdings" w:hint="default"/>
+        <w:sz w:val="20"/>
+      </w:rPr>
+    </w:lvl>
+    <w:lvl w:ilvl="8" w:tentative="1">
+      <w:start w:val="1"/>
+      <w:numFmt w:val="bullet"/>
+      <w:lvlText w:val=""/>
+      <w:lvlJc w:val="left"/>
+      <w:pPr>
+        <w:tabs>
+          <w:tab w:val="num" w:pos="6480"/>
+        </w:tabs>
+        <w:ind w:left="6480" w:hanging="360"/>
+      </w:pPr>
+      <w:rPr>
+        <w:rFonts w:ascii="Wingdings" w:hAnsi="Wingdings" w:hint="default"/>
+        <w:sz w:val="20"/>
+      </w:rPr>
+    </w:lvl>
+  </w:abstractNum>
+  <w:abstractNum w:abstractNumId="10" w15:restartNumberingAfterBreak="0">
+    <w:nsid w:val="681C3572"/>
+    <w:multiLevelType w:val="multilevel"/>
+    <w:tmpl w:val="14D69F64"/>
+    <w:lvl w:ilvl="0">
+      <w:start w:val="1"/>
+      <w:numFmt w:val="bullet"/>
+      <w:lvlText w:val=""/>
+      <w:lvlJc w:val="left"/>
+      <w:pPr>
+        <w:tabs>
+          <w:tab w:val="num" w:pos="720"/>
+        </w:tabs>
+        <w:ind w:left="720" w:hanging="360"/>
+      </w:pPr>
+      <w:rPr>
+        <w:rFonts w:ascii="Symbol" w:hAnsi="Symbol" w:hint="default"/>
+        <w:sz w:val="20"/>
+      </w:rPr>
+    </w:lvl>
+    <w:lvl w:ilvl="1" w:tentative="1">
+      <w:start w:val="1"/>
+      <w:numFmt w:val="bullet"/>
+      <w:lvlText w:val="o"/>
+      <w:lvlJc w:val="left"/>
+      <w:pPr>
+        <w:tabs>
+          <w:tab w:val="num" w:pos="1440"/>
+        </w:tabs>
+        <w:ind w:left="1440" w:hanging="360"/>
+      </w:pPr>
+      <w:rPr>
+        <w:rFonts w:ascii="Courier New" w:hAnsi="Courier New" w:hint="default"/>
+        <w:sz w:val="20"/>
+      </w:rPr>
+    </w:lvl>
+    <w:lvl w:ilvl="2" w:tentative="1">
+      <w:start w:val="1"/>
+      <w:numFmt w:val="bullet"/>
+      <w:lvlText w:val=""/>
+      <w:lvlJc w:val="left"/>
+      <w:pPr>
+        <w:tabs>
+          <w:tab w:val="num" w:pos="2160"/>
+        </w:tabs>
+        <w:ind w:left="2160" w:hanging="360"/>
+      </w:pPr>
+      <w:rPr>
+        <w:rFonts w:ascii="Wingdings" w:hAnsi="Wingdings" w:hint="default"/>
+        <w:sz w:val="20"/>
+      </w:rPr>
+    </w:lvl>
+    <w:lvl w:ilvl="3" w:tentative="1">
+      <w:start w:val="1"/>
+      <w:numFmt w:val="bullet"/>
+      <w:lvlText w:val=""/>
+      <w:lvlJc w:val="left"/>
+      <w:pPr>
+        <w:tabs>
+          <w:tab w:val="num" w:pos="2880"/>
+        </w:tabs>
+        <w:ind w:left="2880" w:hanging="360"/>
+      </w:pPr>
+      <w:rPr>
+        <w:rFonts w:ascii="Wingdings" w:hAnsi="Wingdings" w:hint="default"/>
+        <w:sz w:val="20"/>
+      </w:rPr>
+    </w:lvl>
+    <w:lvl w:ilvl="4" w:tentative="1">
+      <w:start w:val="1"/>
+      <w:numFmt w:val="bullet"/>
+      <w:lvlText w:val=""/>
+      <w:lvlJc w:val="left"/>
+      <w:pPr>
+        <w:tabs>
+          <w:tab w:val="num" w:pos="3600"/>
+        </w:tabs>
+        <w:ind w:left="3600" w:hanging="360"/>
+      </w:pPr>
+      <w:rPr>
+        <w:rFonts w:ascii="Wingdings" w:hAnsi="Wingdings" w:hint="default"/>
+        <w:sz w:val="20"/>
+      </w:rPr>
+    </w:lvl>
+    <w:lvl w:ilvl="5" w:tentative="1">
+      <w:start w:val="1"/>
+      <w:numFmt w:val="bullet"/>
+      <w:lvlText w:val=""/>
+      <w:lvlJc w:val="left"/>
+      <w:pPr>
+        <w:tabs>
+          <w:tab w:val="num" w:pos="4320"/>
+        </w:tabs>
+        <w:ind w:left="4320" w:hanging="360"/>
+      </w:pPr>
+      <w:rPr>
+        <w:rFonts w:ascii="Wingdings" w:hAnsi="Wingdings" w:hint="default"/>
+        <w:sz w:val="20"/>
+      </w:rPr>
+    </w:lvl>
+    <w:lvl w:ilvl="6" w:tentative="1">
+      <w:start w:val="1"/>
+      <w:numFmt w:val="bullet"/>
+      <w:lvlText w:val=""/>
+      <w:lvlJc w:val="left"/>
+      <w:pPr>
+        <w:tabs>
+          <w:tab w:val="num" w:pos="5040"/>
+        </w:tabs>
+        <w:ind w:left="5040" w:hanging="360"/>
+      </w:pPr>
+      <w:rPr>
+        <w:rFonts w:ascii="Wingdings" w:hAnsi="Wingdings" w:hint="default"/>
+        <w:sz w:val="20"/>
+      </w:rPr>
+    </w:lvl>
+    <w:lvl w:ilvl="7" w:tentative="1">
+      <w:start w:val="1"/>
+      <w:numFmt w:val="bullet"/>
+      <w:lvlText w:val=""/>
+      <w:lvlJc w:val="left"/>
+      <w:pPr>
+        <w:tabs>
+          <w:tab w:val="num" w:pos="5760"/>
+        </w:tabs>
+        <w:ind w:left="5760" w:hanging="360"/>
+      </w:pPr>
+      <w:rPr>
+        <w:rFonts w:ascii="Wingdings" w:hAnsi="Wingdings" w:hint="default"/>
+        <w:sz w:val="20"/>
+      </w:rPr>
+    </w:lvl>
+    <w:lvl w:ilvl="8" w:tentative="1">
+      <w:start w:val="1"/>
+      <w:numFmt w:val="bullet"/>
+      <w:lvlText w:val=""/>
+      <w:lvlJc w:val="left"/>
+      <w:pPr>
+        <w:tabs>
+          <w:tab w:val="num" w:pos="6480"/>
+        </w:tabs>
+        <w:ind w:left="6480" w:hanging="360"/>
+      </w:pPr>
+      <w:rPr>
+        <w:rFonts w:ascii="Wingdings" w:hAnsi="Wingdings" w:hint="default"/>
+        <w:sz w:val="20"/>
+      </w:rPr>
+    </w:lvl>
+  </w:abstractNum>
+  <w:abstractNum w:abstractNumId="11" w15:restartNumberingAfterBreak="0">
+    <w:nsid w:val="68236551"/>
+    <w:multiLevelType w:val="multilevel"/>
+    <w:tmpl w:val="5174371C"/>
+    <w:lvl w:ilvl="0">
+      <w:start w:val="1"/>
+      <w:numFmt w:val="bullet"/>
+      <w:lvlText w:val=""/>
+      <w:lvlJc w:val="left"/>
+      <w:pPr>
+        <w:tabs>
+          <w:tab w:val="num" w:pos="720"/>
+        </w:tabs>
+        <w:ind w:left="720" w:hanging="360"/>
+      </w:pPr>
+      <w:rPr>
+        <w:rFonts w:ascii="Symbol" w:hAnsi="Symbol" w:hint="default"/>
+        <w:sz w:val="20"/>
+      </w:rPr>
+    </w:lvl>
+    <w:lvl w:ilvl="1" w:tentative="1">
+      <w:start w:val="1"/>
+      <w:numFmt w:val="bullet"/>
+      <w:lvlText w:val="o"/>
+      <w:lvlJc w:val="left"/>
+      <w:pPr>
+        <w:tabs>
+          <w:tab w:val="num" w:pos="1440"/>
+        </w:tabs>
+        <w:ind w:left="1440" w:hanging="360"/>
+      </w:pPr>
+      <w:rPr>
+        <w:rFonts w:ascii="Courier New" w:hAnsi="Courier New" w:hint="default"/>
+        <w:sz w:val="20"/>
+      </w:rPr>
+    </w:lvl>
+    <w:lvl w:ilvl="2" w:tentative="1">
+      <w:start w:val="1"/>
+      <w:numFmt w:val="bullet"/>
+      <w:lvlText w:val=""/>
+      <w:lvlJc w:val="left"/>
+      <w:pPr>
+        <w:tabs>
+          <w:tab w:val="num" w:pos="2160"/>
+        </w:tabs>
+        <w:ind w:left="2160" w:hanging="360"/>
+      </w:pPr>
+      <w:rPr>
+        <w:rFonts w:ascii="Wingdings" w:hAnsi="Wingdings" w:hint="default"/>
+        <w:sz w:val="20"/>
+      </w:rPr>
+    </w:lvl>
+    <w:lvl w:ilvl="3" w:tentative="1">
+      <w:start w:val="1"/>
+      <w:numFmt w:val="bullet"/>
+      <w:lvlText w:val=""/>
+      <w:lvlJc w:val="left"/>
+      <w:pPr>
+        <w:tabs>
+          <w:tab w:val="num" w:pos="2880"/>
+        </w:tabs>
+        <w:ind w:left="2880" w:hanging="360"/>
+      </w:pPr>
+      <w:rPr>
+        <w:rFonts w:ascii="Wingdings" w:hAnsi="Wingdings" w:hint="default"/>
+        <w:sz w:val="20"/>
+      </w:rPr>
+    </w:lvl>
+    <w:lvl w:ilvl="4" w:tentative="1">
+      <w:start w:val="1"/>
+      <w:numFmt w:val="bullet"/>
+      <w:lvlText w:val=""/>
+      <w:lvlJc w:val="left"/>
+      <w:pPr>
+        <w:tabs>
+          <w:tab w:val="num" w:pos="3600"/>
+        </w:tabs>
+        <w:ind w:left="3600" w:hanging="360"/>
+      </w:pPr>
+      <w:rPr>
+        <w:rFonts w:ascii="Wingdings" w:hAnsi="Wingdings" w:hint="default"/>
+        <w:sz w:val="20"/>
+      </w:rPr>
+    </w:lvl>
+    <w:lvl w:ilvl="5" w:tentative="1">
+      <w:start w:val="1"/>
+      <w:numFmt w:val="bullet"/>
+      <w:lvlText w:val=""/>
+      <w:lvlJc w:val="left"/>
+      <w:pPr>
+        <w:tabs>
+          <w:tab w:val="num" w:pos="4320"/>
+        </w:tabs>
+        <w:ind w:left="4320" w:hanging="360"/>
+      </w:pPr>
+      <w:rPr>
+        <w:rFonts w:ascii="Wingdings" w:hAnsi="Wingdings" w:hint="default"/>
+        <w:sz w:val="20"/>
+      </w:rPr>
+    </w:lvl>
+    <w:lvl w:ilvl="6" w:tentative="1">
+      <w:start w:val="1"/>
+      <w:numFmt w:val="bullet"/>
+      <w:lvlText w:val=""/>
+      <w:lvlJc w:val="left"/>
+      <w:pPr>
+        <w:tabs>
+          <w:tab w:val="num" w:pos="5040"/>
+        </w:tabs>
+        <w:ind w:left="5040" w:hanging="360"/>
+      </w:pPr>
+      <w:rPr>
+        <w:rFonts w:ascii="Wingdings" w:hAnsi="Wingdings" w:hint="default"/>
+        <w:sz w:val="20"/>
+      </w:rPr>
+    </w:lvl>
+    <w:lvl w:ilvl="7" w:tentative="1">
+      <w:start w:val="1"/>
+      <w:numFmt w:val="bullet"/>
+      <w:lvlText w:val=""/>
+      <w:lvlJc w:val="left"/>
+      <w:pPr>
+        <w:tabs>
+          <w:tab w:val="num" w:pos="5760"/>
+        </w:tabs>
+        <w:ind w:left="5760" w:hanging="360"/>
+      </w:pPr>
+      <w:rPr>
+        <w:rFonts w:ascii="Wingdings" w:hAnsi="Wingdings" w:hint="default"/>
+        <w:sz w:val="20"/>
+      </w:rPr>
+    </w:lvl>
+    <w:lvl w:ilvl="8" w:tentative="1">
+      <w:start w:val="1"/>
+      <w:numFmt w:val="bullet"/>
+      <w:lvlText w:val=""/>
+      <w:lvlJc w:val="left"/>
+      <w:pPr>
+        <w:tabs>
+          <w:tab w:val="num" w:pos="6480"/>
+        </w:tabs>
+        <w:ind w:left="6480" w:hanging="360"/>
+      </w:pPr>
+      <w:rPr>
+        <w:rFonts w:ascii="Wingdings" w:hAnsi="Wingdings" w:hint="default"/>
+        <w:sz w:val="20"/>
+      </w:rPr>
+    </w:lvl>
+  </w:abstractNum>
+  <w:num w:numId="1" w16cid:durableId="24261422">
+    <w:abstractNumId w:val="4"/>
+  </w:num>
+  <w:num w:numId="2" w16cid:durableId="1154179208">
+    <w:abstractNumId w:val="7"/>
+  </w:num>
+  <w:num w:numId="3" w16cid:durableId="1299148047">
+    <w:abstractNumId w:val="0"/>
+  </w:num>
+  <w:num w:numId="4" w16cid:durableId="1141341503">
+    <w:abstractNumId w:val="3"/>
+  </w:num>
+  <w:num w:numId="5" w16cid:durableId="1591237376">
+    <w:abstractNumId w:val="11"/>
+  </w:num>
+  <w:num w:numId="6" w16cid:durableId="323239667">
+    <w:abstractNumId w:val="10"/>
+  </w:num>
+  <w:num w:numId="7" w16cid:durableId="447045111">
+    <w:abstractNumId w:val="6"/>
+  </w:num>
+  <w:num w:numId="8" w16cid:durableId="2054839554">
+    <w:abstractNumId w:val="2"/>
+  </w:num>
+  <w:num w:numId="9" w16cid:durableId="716319104">
+    <w:abstractNumId w:val="5"/>
+  </w:num>
+  <w:num w:numId="10" w16cid:durableId="11878060">
+    <w:abstractNumId w:val="8"/>
+  </w:num>
+  <w:num w:numId="11" w16cid:durableId="1227911371">
+    <w:abstractNumId w:val="1"/>
+  </w:num>
+  <w:num w:numId="12" w16cid:durableId="1710953279">
+    <w:abstractNumId w:val="9"/>
+  </w:num>
+</w:numbering>
 </file>
 
 <file path=word/styles.xml><?xml version="1.0" encoding="utf-8"?>

</xml_diff>